<commit_message>
ans 2+3/2 + 4
</commit_message>
<xml_diff>
--- a/MAP + Bayes/Ex3 2021.docx
+++ b/MAP + Bayes/Ex3 2021.docx
@@ -1,116 +1,55 @@
 
 <file path=word/document.xml><?xml version="1.0" encoding="utf-8"?>
-<w:document xmlns:wpc="http://schemas.microsoft.com/office/word/2010/wordprocessingCanvas" xmlns:cx="http://schemas.microsoft.com/office/drawing/2014/chartex" xmlns:cx1="http://schemas.microsoft.com/office/drawing/2015/9/8/chartex" xmlns:cx2="http://schemas.microsoft.com/office/drawing/2015/10/21/chartex" xmlns:cx3="http://schemas.microsoft.com/office/drawing/2016/5/9/chartex" xmlns:cx4="http://schemas.microsoft.com/office/drawing/2016/5/10/chartex" xmlns:cx5="http://schemas.microsoft.com/office/drawing/2016/5/11/chartex" xmlns:cx6="http://schemas.microsoft.com/office/drawing/2016/5/12/chartex" xmlns:cx7="http://schemas.microsoft.com/office/drawing/2016/5/13/chartex" xmlns:cx8="http://schemas.microsoft.com/office/drawing/2016/5/14/chartex" xmlns:mc="http://schemas.openxmlformats.org/markup-compatibility/2006" xmlns:aink="http://schemas.microsoft.com/office/drawing/2016/ink" xmlns:am3d="http://schemas.microsoft.com/office/drawing/2017/model3d" xmlns:o="urn:schemas-microsoft-com:office:office" xmlns:r="http://schemas.openxmlformats.org/officeDocument/2006/relationships" xmlns:m="http://schemas.openxmlformats.org/officeDocument/2006/math" xmlns:v="urn:schemas-microsoft-com:vml" xmlns:wp14="http://schemas.microsoft.com/office/word/2010/wordprocessingDrawing" xmlns:wp="http://schemas.openxmlformats.org/drawingml/2006/wordprocessingDrawing" xmlns:w10="urn:schemas-microsoft-com:office:word" xmlns:w="http://schemas.openxmlformats.org/wordprocessingml/2006/main" xmlns:w14="http://schemas.microsoft.com/office/word/2010/wordml" xmlns:w15="http://schemas.microsoft.com/office/word/2012/wordml" xmlns:w16cex="http://schemas.microsoft.com/office/word/2018/wordml/cex" xmlns:w16cid="http://schemas.microsoft.com/office/word/2016/wordml/cid" xmlns:w16="http://schemas.microsoft.com/office/word/2018/wordml" xmlns:w16se="http://schemas.microsoft.com/office/word/2015/wordml/symex" xmlns:wpg="http://schemas.microsoft.com/office/word/2010/wordprocessingGroup" xmlns:wpi="http://schemas.microsoft.com/office/word/2010/wordprocessingInk" xmlns:wne="http://schemas.microsoft.com/office/word/2006/wordml" xmlns:wps="http://schemas.microsoft.com/office/word/2010/wordprocessingShape" mc:Ignorable="w14 w15 w16se w16cid w16 w16cex wp14">
+<w:document xmlns:wpc="http://schemas.microsoft.com/office/word/2010/wordprocessingCanvas" xmlns:cx="http://schemas.microsoft.com/office/drawing/2014/chartex" xmlns:cx1="http://schemas.microsoft.com/office/drawing/2015/9/8/chartex" xmlns:cx2="http://schemas.microsoft.com/office/drawing/2015/10/21/chartex" xmlns:cx3="http://schemas.microsoft.com/office/drawing/2016/5/9/chartex" xmlns:cx4="http://schemas.microsoft.com/office/drawing/2016/5/10/chartex" xmlns:cx5="http://schemas.microsoft.com/office/drawing/2016/5/11/chartex" xmlns:cx6="http://schemas.microsoft.com/office/drawing/2016/5/12/chartex" xmlns:cx7="http://schemas.microsoft.com/office/drawing/2016/5/13/chartex" xmlns:cx8="http://schemas.microsoft.com/office/drawing/2016/5/14/chartex" xmlns:mc="http://schemas.openxmlformats.org/markup-compatibility/2006" xmlns:aink="http://schemas.microsoft.com/office/drawing/2016/ink" xmlns:am3d="http://schemas.microsoft.com/office/drawing/2017/model3d" xmlns:o="urn:schemas-microsoft-com:office:office" xmlns:r="http://schemas.openxmlformats.org/officeDocument/2006/relationships" xmlns:m="http://schemas.openxmlformats.org/officeDocument/2006/math" xmlns:v="urn:schemas-microsoft-com:vml" xmlns:wp14="http://schemas.microsoft.com/office/word/2010/wordprocessingDrawing" xmlns:wp="http://schemas.openxmlformats.org/drawingml/2006/wordprocessingDrawing" xmlns:w10="urn:schemas-microsoft-com:office:word" xmlns:w="http://schemas.openxmlformats.org/wordprocessingml/2006/main" xmlns:w14="http://schemas.microsoft.com/office/word/2010/wordml" xmlns:w15="http://schemas.microsoft.com/office/word/2012/wordml" xmlns:w16cex="http://schemas.microsoft.com/office/word/2018/wordml/cex" xmlns:w16cid="http://schemas.microsoft.com/office/word/2016/wordml/cid" xmlns:w16="http://schemas.microsoft.com/office/word/2018/wordml" xmlns:w16sdtdh="http://schemas.microsoft.com/office/word/2020/wordml/sdtdatahash" xmlns:w16se="http://schemas.microsoft.com/office/word/2015/wordml/symex" xmlns:wpg="http://schemas.microsoft.com/office/word/2010/wordprocessingGroup" xmlns:wpi="http://schemas.microsoft.com/office/word/2010/wordprocessingInk" xmlns:wne="http://schemas.microsoft.com/office/word/2006/wordml" xmlns:wps="http://schemas.microsoft.com/office/word/2010/wordprocessingShape" mc:Ignorable="w14 w15 w16se w16cid w16 w16cex w16sdtdh wp14">
   <w:body>
     <w:p>
-      <w:pPr>
-        <w:rPr>
-          <w:lang w:val="en-US"/>
-        </w:rPr>
-      </w:pPr>
-      <w:r>
-        <w:rPr>
-          <w:lang w:val="en-US"/>
-        </w:rPr>
+      <w:r>
         <w:t xml:space="preserve">Machine </w:t>
       </w:r>
       <w:r>
-        <w:rPr>
-          <w:lang w:val="en-US"/>
-        </w:rPr>
         <w:t>L</w:t>
       </w:r>
       <w:r>
-        <w:rPr>
-          <w:lang w:val="en-US"/>
-        </w:rPr>
         <w:t>earning Exercise 3</w:t>
       </w:r>
       <w:r>
-        <w:rPr>
-          <w:lang w:val="en-US"/>
-        </w:rPr>
         <w:t xml:space="preserve"> - 2021</w:t>
       </w:r>
     </w:p>
-    <w:p>
-      <w:pPr>
-        <w:rPr>
-          <w:lang w:val="en-US"/>
-        </w:rPr>
-      </w:pPr>
-    </w:p>
-    <w:p>
-      <w:pPr>
-        <w:rPr>
-          <w:lang w:val="en-US"/>
-        </w:rPr>
-      </w:pPr>
-      <w:r>
-        <w:rPr>
-          <w:lang w:val="en-US"/>
-        </w:rPr>
+    <w:p/>
+    <w:p>
+      <w:r>
         <w:t>This exercise is composed of 2 parts:</w:t>
       </w:r>
     </w:p>
     <w:p>
-      <w:pPr>
-        <w:rPr>
-          <w:lang w:val="en-US"/>
-        </w:rPr>
-      </w:pPr>
-      <w:r>
-        <w:rPr>
-          <w:lang w:val="en-US"/>
-        </w:rPr>
+      <w:r>
         <w:t>1. probability theory part</w:t>
       </w:r>
     </w:p>
     <w:p>
-      <w:pPr>
-        <w:rPr>
-          <w:lang w:val="en-US"/>
-        </w:rPr>
-      </w:pPr>
-      <w:r>
-        <w:rPr>
-          <w:lang w:val="en-US"/>
-        </w:rPr>
+      <w:r>
         <w:t>2. coding part</w:t>
       </w:r>
     </w:p>
-    <w:p>
-      <w:pPr>
-        <w:rPr>
-          <w:lang w:val="en-US"/>
-        </w:rPr>
-      </w:pPr>
-    </w:p>
+    <w:p/>
     <w:p>
       <w:pPr>
         <w:pStyle w:val="Title"/>
         <w:rPr>
           <w:sz w:val="40"/>
           <w:szCs w:val="40"/>
-          <w:lang w:val="en-US"/>
         </w:rPr>
       </w:pPr>
       <w:r>
         <w:rPr>
           <w:sz w:val="40"/>
           <w:szCs w:val="40"/>
-          <w:lang w:val="en-US"/>
         </w:rPr>
         <w:t>Probability Theory Questions</w:t>
       </w:r>
     </w:p>
-    <w:p>
-      <w:pPr>
-        <w:rPr>
-          <w:lang w:val="en-US"/>
-        </w:rPr>
-      </w:pPr>
-    </w:p>
+    <w:p/>
     <w:p>
       <w:pPr>
         <w:pStyle w:val="ListParagraph"/>
@@ -118,14 +57,8 @@
           <w:ilvl w:val="0"/>
           <w:numId w:val="1"/>
         </w:numPr>
-        <w:rPr>
-          <w:lang w:val="en-US"/>
-        </w:rPr>
-      </w:pPr>
-      <w:r>
-        <w:rPr>
-          <w:lang w:val="en-US"/>
-        </w:rPr>
+      </w:pPr>
+      <w:r>
         <w:t xml:space="preserve">Given a random sample </w:t>
       </w:r>
       <m:oMath>
@@ -137,7 +70,6 @@
               <w:rPr>
                 <w:rFonts w:ascii="Cambria Math" w:hAnsi="Cambria Math"/>
                 <w:i/>
-                <w:lang w:val="en-US"/>
               </w:rPr>
             </m:ctrlPr>
           </m:dPr>
@@ -148,7 +80,6 @@
                   <w:rPr>
                     <w:rFonts w:ascii="Cambria Math" w:hAnsi="Cambria Math"/>
                     <w:i/>
-                    <w:lang w:val="en-US"/>
                   </w:rPr>
                 </m:ctrlPr>
               </m:sSubPr>
@@ -156,7 +87,6 @@
                 <m:r>
                   <w:rPr>
                     <w:rFonts w:ascii="Cambria Math" w:hAnsi="Cambria Math"/>
-                    <w:lang w:val="en-US"/>
                   </w:rPr>
                   <m:t>x</m:t>
                 </m:r>
@@ -165,7 +95,6 @@
                 <m:r>
                   <w:rPr>
                     <w:rFonts w:ascii="Cambria Math" w:hAnsi="Cambria Math"/>
-                    <w:lang w:val="en-US"/>
                   </w:rPr>
                   <m:t>1</m:t>
                 </m:r>
@@ -174,7 +103,6 @@
             <m:r>
               <w:rPr>
                 <w:rFonts w:ascii="Cambria Math" w:hAnsi="Cambria Math"/>
-                <w:lang w:val="en-US"/>
               </w:rPr>
               <m:t>,</m:t>
             </m:r>
@@ -184,7 +112,6 @@
                   <w:rPr>
                     <w:rFonts w:ascii="Cambria Math" w:hAnsi="Cambria Math"/>
                     <w:i/>
-                    <w:lang w:val="en-US"/>
                   </w:rPr>
                 </m:ctrlPr>
               </m:sSubPr>
@@ -192,7 +119,6 @@
                 <m:r>
                   <w:rPr>
                     <w:rFonts w:ascii="Cambria Math" w:hAnsi="Cambria Math"/>
-                    <w:lang w:val="en-US"/>
                   </w:rPr>
                   <m:t>x</m:t>
                 </m:r>
@@ -201,7 +127,6 @@
                 <m:r>
                   <w:rPr>
                     <w:rFonts w:ascii="Cambria Math" w:hAnsi="Cambria Math"/>
-                    <w:lang w:val="en-US"/>
                   </w:rPr>
                   <m:t>2</m:t>
                 </m:r>
@@ -210,7 +135,6 @@
             <m:r>
               <w:rPr>
                 <w:rFonts w:ascii="Cambria Math" w:hAnsi="Cambria Math"/>
-                <w:lang w:val="en-US"/>
               </w:rPr>
               <m:t>,…,</m:t>
             </m:r>
@@ -220,7 +144,6 @@
                   <w:rPr>
                     <w:rFonts w:ascii="Cambria Math" w:hAnsi="Cambria Math"/>
                     <w:i/>
-                    <w:lang w:val="en-US"/>
                   </w:rPr>
                 </m:ctrlPr>
               </m:sSubPr>
@@ -228,7 +151,6 @@
                 <m:r>
                   <w:rPr>
                     <w:rFonts w:ascii="Cambria Math" w:hAnsi="Cambria Math"/>
-                    <w:lang w:val="en-US"/>
                   </w:rPr>
                   <m:t>x</m:t>
                 </m:r>
@@ -237,7 +159,6 @@
                 <m:r>
                   <w:rPr>
                     <w:rFonts w:ascii="Cambria Math" w:hAnsi="Cambria Math"/>
-                    <w:lang w:val="en-US"/>
                   </w:rPr>
                   <m:t>n</m:t>
                 </m:r>
@@ -249,53 +170,33 @@
       <w:r>
         <w:rPr>
           <w:rFonts w:eastAsiaTheme="minorEastAsia"/>
-          <w:lang w:val="en-US"/>
         </w:rPr>
         <w:t>, derive th</w:t>
       </w:r>
       <w:r>
-        <w:rPr>
-          <w:lang w:val="en-US"/>
-        </w:rPr>
         <w:t xml:space="preserve">e maximum likelihood </w:t>
       </w:r>
       <w:r>
-        <w:rPr>
-          <w:lang w:val="en-US"/>
-        </w:rPr>
         <w:t>estimator</w:t>
       </w:r>
       <w:r>
-        <w:rPr>
-          <w:lang w:val="en-US"/>
-        </w:rPr>
         <w:t xml:space="preserve"> </w:t>
       </w:r>
       <m:oMath>
         <m:r>
           <w:rPr>
             <w:rFonts w:ascii="Cambria Math" w:hAnsi="Cambria Math"/>
-            <w:lang w:val="en-US"/>
           </w:rPr>
           <m:t>p</m:t>
         </m:r>
       </m:oMath>
       <w:r>
-        <w:rPr>
-          <w:lang w:val="en-US"/>
-        </w:rPr>
         <w:t xml:space="preserve"> of the </w:t>
       </w:r>
       <w:r>
-        <w:rPr>
-          <w:lang w:val="en-US"/>
-        </w:rPr>
         <w:t>Binomial</w:t>
       </w:r>
       <w:r>
-        <w:rPr>
-          <w:lang w:val="en-US"/>
-        </w:rPr>
         <w:t xml:space="preserve"> distribution.</w:t>
       </w:r>
     </w:p>
@@ -304,7 +205,6 @@
         <w:ind w:left="360"/>
         <w:rPr>
           <w:rFonts w:eastAsiaTheme="minorEastAsia"/>
-          <w:lang w:val="en-US"/>
         </w:rPr>
       </w:pPr>
       <m:oMathPara>
@@ -312,7 +212,6 @@
           <m:r>
             <w:rPr>
               <w:rFonts w:ascii="Cambria Math" w:hAnsi="Cambria Math"/>
-              <w:lang w:val="en-US"/>
             </w:rPr>
             <m:t>B</m:t>
           </m:r>
@@ -322,7 +221,6 @@
                 <w:rPr>
                   <w:rFonts w:ascii="Cambria Math" w:hAnsi="Cambria Math"/>
                   <w:i/>
-                  <w:lang w:val="en-US"/>
                 </w:rPr>
               </m:ctrlPr>
             </m:dPr>
@@ -330,23 +228,14 @@
               <m:r>
                 <w:rPr>
                   <w:rFonts w:ascii="Cambria Math" w:hAnsi="Cambria Math"/>
-                  <w:lang w:val="en-US"/>
                 </w:rPr>
-                <m:t>x,</m:t>
-              </m:r>
-              <m:r>
-                <w:rPr>
-                  <w:rFonts w:ascii="Cambria Math" w:hAnsi="Cambria Math"/>
-                  <w:lang w:val="en-US"/>
-                </w:rPr>
-                <m:t>p</m:t>
+                <m:t>x,p</m:t>
               </m:r>
             </m:e>
           </m:d>
           <m:r>
             <w:rPr>
               <w:rFonts w:ascii="Cambria Math" w:hAnsi="Cambria Math"/>
-              <w:lang w:val="en-US"/>
             </w:rPr>
             <m:t>=</m:t>
           </m:r>
@@ -356,7 +245,6 @@
                 <w:rPr>
                   <w:rFonts w:ascii="Cambria Math" w:hAnsi="Cambria Math"/>
                   <w:i/>
-                  <w:lang w:val="en-US"/>
                 </w:rPr>
               </m:ctrlPr>
             </m:dPr>
@@ -368,7 +256,6 @@
                     <w:rPr>
                       <w:rFonts w:ascii="Cambria Math" w:hAnsi="Cambria Math"/>
                       <w:i/>
-                      <w:lang w:val="en-US"/>
                     </w:rPr>
                   </m:ctrlPr>
                 </m:fPr>
@@ -376,7 +263,6 @@
                   <m:r>
                     <w:rPr>
                       <w:rFonts w:ascii="Cambria Math" w:hAnsi="Cambria Math"/>
-                      <w:lang w:val="en-US"/>
                     </w:rPr>
                     <m:t>n</m:t>
                   </m:r>
@@ -385,7 +271,6 @@
                   <m:r>
                     <w:rPr>
                       <w:rFonts w:ascii="Cambria Math" w:hAnsi="Cambria Math"/>
-                      <w:lang w:val="en-US"/>
                     </w:rPr>
                     <m:t>x</m:t>
                   </m:r>
@@ -399,7 +284,6 @@
                 <w:rPr>
                   <w:rFonts w:ascii="Cambria Math" w:hAnsi="Cambria Math"/>
                   <w:i/>
-                  <w:lang w:val="en-US"/>
                 </w:rPr>
               </m:ctrlPr>
             </m:sSupPr>
@@ -407,7 +291,6 @@
               <m:r>
                 <w:rPr>
                   <w:rFonts w:ascii="Cambria Math" w:hAnsi="Cambria Math"/>
-                  <w:lang w:val="en-US"/>
                 </w:rPr>
                 <m:t>p</m:t>
               </m:r>
@@ -416,7 +299,6 @@
               <m:r>
                 <w:rPr>
                   <w:rFonts w:ascii="Cambria Math" w:hAnsi="Cambria Math"/>
-                  <w:lang w:val="en-US"/>
                 </w:rPr>
                 <m:t>x</m:t>
               </m:r>
@@ -428,7 +310,6 @@
                 <w:rPr>
                   <w:rFonts w:ascii="Cambria Math" w:hAnsi="Cambria Math"/>
                   <w:i/>
-                  <w:lang w:val="en-US"/>
                 </w:rPr>
               </m:ctrlPr>
             </m:sSupPr>
@@ -439,7 +320,6 @@
                     <w:rPr>
                       <w:rFonts w:ascii="Cambria Math" w:hAnsi="Cambria Math"/>
                       <w:i/>
-                      <w:lang w:val="en-US"/>
                     </w:rPr>
                   </m:ctrlPr>
                 </m:dPr>
@@ -447,7 +327,6 @@
                   <m:r>
                     <w:rPr>
                       <w:rFonts w:ascii="Cambria Math" w:hAnsi="Cambria Math"/>
-                      <w:lang w:val="en-US"/>
                     </w:rPr>
                     <m:t>1-p</m:t>
                   </m:r>
@@ -458,7 +337,6 @@
               <m:r>
                 <w:rPr>
                   <w:rFonts w:ascii="Cambria Math" w:hAnsi="Cambria Math"/>
-                  <w:lang w:val="en-US"/>
                 </w:rPr>
                 <m:t>n-x</m:t>
               </m:r>
@@ -472,7 +350,6 @@
         <w:ind w:left="360"/>
         <w:rPr>
           <w:rFonts w:eastAsiaTheme="minorEastAsia"/>
-          <w:lang w:val="en-US"/>
         </w:rPr>
       </w:pPr>
     </w:p>
@@ -483,45 +360,33 @@
           <w:ilvl w:val="0"/>
           <w:numId w:val="1"/>
         </w:numPr>
-        <w:rPr>
-          <w:lang w:val="en-US"/>
-        </w:rPr>
-      </w:pPr>
-      <w:r>
-        <w:rPr>
-          <w:lang w:val="en-US"/>
-        </w:rPr>
+      </w:pPr>
+      <w:r>
         <w:t xml:space="preserve">A student wants to know her chances to pass </w:t>
       </w:r>
       <w:r>
-        <w:rPr>
-          <w:lang w:val="en-US"/>
-        </w:rPr>
         <w:t xml:space="preserve">and fail </w:t>
       </w:r>
       <w:r>
-        <w:rPr>
-          <w:lang w:val="en-US"/>
-        </w:rPr>
-        <w:t>an exam if she studies and if she doesn’t</w:t>
-      </w:r>
-      <w:r>
-        <w:rPr>
-          <w:lang w:val="en-US"/>
-        </w:rPr>
+        <w:t xml:space="preserve">an exam if she studies and if she </w:t>
+      </w:r>
+      <w:proofErr w:type="gramStart"/>
+      <w:r>
+        <w:t>doesn’t</w:t>
+      </w:r>
+      <w:proofErr w:type="gramEnd"/>
+      <w:r>
         <w:t xml:space="preserve"> study</w:t>
       </w:r>
       <w:r>
         <w:rPr>
           <w:rFonts w:eastAsiaTheme="minorEastAsia"/>
-          <w:lang w:val="en-US"/>
         </w:rPr>
         <w:t>.</w:t>
       </w:r>
       <w:r>
         <w:rPr>
           <w:rFonts w:eastAsiaTheme="minorEastAsia"/>
-          <w:lang w:val="en-US"/>
         </w:rPr>
         <w:t xml:space="preserve"> From last year’s results, she sees that </w:t>
       </w:r>
@@ -529,7 +394,6 @@
         <m:r>
           <w:rPr>
             <w:rFonts w:ascii="Cambria Math" w:eastAsiaTheme="minorEastAsia" w:hAnsi="Cambria Math"/>
-            <w:lang w:val="en-US"/>
           </w:rPr>
           <m:t>P</m:t>
         </m:r>
@@ -539,7 +403,6 @@
               <w:rPr>
                 <w:rFonts w:ascii="Cambria Math" w:eastAsiaTheme="minorEastAsia" w:hAnsi="Cambria Math"/>
                 <w:i/>
-                <w:lang w:val="en-US"/>
               </w:rPr>
             </m:ctrlPr>
           </m:dPr>
@@ -547,7 +410,6 @@
             <m:r>
               <w:rPr>
                 <w:rFonts w:ascii="Cambria Math" w:eastAsiaTheme="minorEastAsia" w:hAnsi="Cambria Math"/>
-                <w:lang w:val="en-US"/>
               </w:rPr>
               <m:t>pass</m:t>
             </m:r>
@@ -556,7 +418,6 @@
         <m:r>
           <w:rPr>
             <w:rFonts w:ascii="Cambria Math" w:eastAsiaTheme="minorEastAsia" w:hAnsi="Cambria Math"/>
-            <w:lang w:val="en-US"/>
           </w:rPr>
           <m:t>=60%</m:t>
         </m:r>
@@ -564,7 +425,6 @@
       <w:r>
         <w:rPr>
           <w:rFonts w:eastAsiaTheme="minorEastAsia"/>
-          <w:lang w:val="en-US"/>
         </w:rPr>
         <w:t xml:space="preserve">. She also found out that </w:t>
       </w:r>
@@ -572,7 +432,6 @@
         <m:r>
           <w:rPr>
             <w:rFonts w:ascii="Cambria Math" w:eastAsiaTheme="minorEastAsia" w:hAnsi="Cambria Math"/>
-            <w:lang w:val="en-US"/>
           </w:rPr>
           <m:t>P</m:t>
         </m:r>
@@ -582,7 +441,6 @@
               <w:rPr>
                 <w:rFonts w:ascii="Cambria Math" w:eastAsiaTheme="minorEastAsia" w:hAnsi="Cambria Math"/>
                 <w:i/>
-                <w:lang w:val="en-US"/>
               </w:rPr>
             </m:ctrlPr>
           </m:dPr>
@@ -590,53 +448,28 @@
             <m:r>
               <w:rPr>
                 <w:rFonts w:ascii="Cambria Math" w:eastAsiaTheme="minorEastAsia" w:hAnsi="Cambria Math"/>
-                <w:lang w:val="en-US"/>
               </w:rPr>
-              <m:t>studied|</m:t>
-            </m:r>
-            <m:r>
-              <w:rPr>
-                <w:rFonts w:ascii="Cambria Math" w:eastAsiaTheme="minorEastAsia" w:hAnsi="Cambria Math"/>
-                <w:lang w:val="en-US"/>
-              </w:rPr>
-              <m:t>pass</m:t>
+              <m:t>studied|pass</m:t>
             </m:r>
           </m:e>
         </m:d>
         <m:r>
           <w:rPr>
             <w:rFonts w:ascii="Cambria Math" w:eastAsiaTheme="minorEastAsia" w:hAnsi="Cambria Math"/>
-            <w:lang w:val="en-US"/>
-          </w:rPr>
-          <m:t>=</m:t>
-        </m:r>
+          </w:rPr>
+          <m:t>=95%</m:t>
+        </m:r>
+      </m:oMath>
+      <w:r>
+        <w:rPr>
+          <w:rFonts w:eastAsiaTheme="minorEastAsia"/>
+        </w:rPr>
+        <w:t xml:space="preserve">, </w:t>
+      </w:r>
+      <m:oMath>
         <m:r>
           <w:rPr>
             <w:rFonts w:ascii="Cambria Math" w:eastAsiaTheme="minorEastAsia" w:hAnsi="Cambria Math"/>
-            <w:lang w:val="en-US"/>
-          </w:rPr>
-          <m:t>95</m:t>
-        </m:r>
-        <m:r>
-          <w:rPr>
-            <w:rFonts w:ascii="Cambria Math" w:eastAsiaTheme="minorEastAsia" w:hAnsi="Cambria Math"/>
-            <w:lang w:val="en-US"/>
-          </w:rPr>
-          <m:t>%</m:t>
-        </m:r>
-      </m:oMath>
-      <w:r>
-        <w:rPr>
-          <w:rFonts w:eastAsiaTheme="minorEastAsia"/>
-          <w:lang w:val="en-US"/>
-        </w:rPr>
-        <w:t xml:space="preserve">, </w:t>
-      </w:r>
-      <m:oMath>
-        <m:r>
-          <w:rPr>
-            <w:rFonts w:ascii="Cambria Math" w:eastAsiaTheme="minorEastAsia" w:hAnsi="Cambria Math"/>
-            <w:lang w:val="en-US"/>
           </w:rPr>
           <m:t>P</m:t>
         </m:r>
@@ -646,7 +479,6 @@
               <w:rPr>
                 <w:rFonts w:ascii="Cambria Math" w:eastAsiaTheme="minorEastAsia" w:hAnsi="Cambria Math"/>
                 <w:i/>
-                <w:lang w:val="en-US"/>
               </w:rPr>
             </m:ctrlPr>
           </m:dPr>
@@ -654,23 +486,14 @@
             <m:r>
               <w:rPr>
                 <w:rFonts w:ascii="Cambria Math" w:eastAsiaTheme="minorEastAsia" w:hAnsi="Cambria Math"/>
-                <w:lang w:val="en-US"/>
               </w:rPr>
-              <m:t>studied|</m:t>
-            </m:r>
-            <m:r>
-              <w:rPr>
-                <w:rFonts w:ascii="Cambria Math" w:eastAsiaTheme="minorEastAsia" w:hAnsi="Cambria Math"/>
-                <w:lang w:val="en-US"/>
-              </w:rPr>
-              <m:t>failed</m:t>
+              <m:t>studied|failed</m:t>
             </m:r>
           </m:e>
         </m:d>
         <m:r>
           <w:rPr>
             <w:rFonts w:ascii="Cambria Math" w:eastAsiaTheme="minorEastAsia" w:hAnsi="Cambria Math"/>
-            <w:lang w:val="en-US"/>
           </w:rPr>
           <m:t>=60%</m:t>
         </m:r>
@@ -678,9 +501,22 @@
       <w:r>
         <w:rPr>
           <w:rFonts w:eastAsiaTheme="minorEastAsia"/>
-          <w:lang w:val="en-US"/>
-        </w:rPr>
-        <w:t>. You can assume that every student either studied or didn’t study, and either passed or failed.</w:t>
+        </w:rPr>
+        <w:t xml:space="preserve">. You can assume that every student either studied or </w:t>
+      </w:r>
+      <w:proofErr w:type="gramStart"/>
+      <w:r>
+        <w:rPr>
+          <w:rFonts w:eastAsiaTheme="minorEastAsia"/>
+        </w:rPr>
+        <w:t>didn’t</w:t>
+      </w:r>
+      <w:proofErr w:type="gramEnd"/>
+      <w:r>
+        <w:rPr>
+          <w:rFonts w:eastAsiaTheme="minorEastAsia"/>
+        </w:rPr>
+        <w:t xml:space="preserve"> study, and either passed or failed.</w:t>
       </w:r>
     </w:p>
     <w:p>
@@ -690,15 +526,486 @@
           <w:ilvl w:val="1"/>
           <w:numId w:val="1"/>
         </w:numPr>
-        <w:rPr>
-          <w:lang w:val="en-US"/>
-        </w:rPr>
-      </w:pPr>
-      <w:r>
-        <w:rPr>
-          <w:lang w:val="en-US"/>
-        </w:rPr>
+      </w:pPr>
+      <w:r>
         <w:t>What is her probability of passing the exam if she studies?</w:t>
+      </w:r>
+    </w:p>
+    <w:p>
+      <w:pPr>
+        <w:pStyle w:val="ListParagraph"/>
+        <w:ind w:left="1440"/>
+        <w:rPr>
+          <w:u w:val="single"/>
+        </w:rPr>
+      </w:pPr>
+      <w:r>
+        <w:rPr>
+          <w:u w:val="single"/>
+        </w:rPr>
+        <w:t>Define:</w:t>
+      </w:r>
+    </w:p>
+    <w:p>
+      <w:pPr>
+        <w:pStyle w:val="ListParagraph"/>
+        <w:ind w:left="1440"/>
+        <w:rPr>
+          <w:rFonts w:eastAsiaTheme="minorEastAsia"/>
+        </w:rPr>
+      </w:pPr>
+      <w:r>
+        <w:t xml:space="preserve">A – </w:t>
+      </w:r>
+      <w:r>
+        <w:t>pass,</w:t>
+      </w:r>
+      <w:r>
+        <w:t xml:space="preserve"> </w:t>
+      </w:r>
+      <w:r>
+        <w:t>A</w:t>
+      </w:r>
+      <w:r>
+        <w:rPr>
+          <w:vertAlign w:val="superscript"/>
+        </w:rPr>
+        <w:t xml:space="preserve">- </w:t>
+      </w:r>
+      <w:r>
+        <w:t xml:space="preserve">- </w:t>
+      </w:r>
+      <w:r>
+        <w:t>failed, B</w:t>
+      </w:r>
+      <w:r>
+        <w:t xml:space="preserve"> - </w:t>
+      </w:r>
+      <m:oMath>
+        <m:r>
+          <w:rPr>
+            <w:rFonts w:ascii="Cambria Math" w:eastAsiaTheme="minorEastAsia" w:hAnsi="Cambria Math"/>
+          </w:rPr>
+          <m:t>studied</m:t>
+        </m:r>
+      </m:oMath>
+      <w:r>
+        <w:t xml:space="preserve"> , B</w:t>
+      </w:r>
+      <w:r>
+        <w:rPr>
+          <w:vertAlign w:val="superscript"/>
+        </w:rPr>
+        <w:t>—</w:t>
+      </w:r>
+      <w:r>
+        <w:t xml:space="preserve">did not </w:t>
+      </w:r>
+      <m:oMath>
+        <m:r>
+          <w:rPr>
+            <w:rFonts w:ascii="Cambria Math" w:eastAsiaTheme="minorEastAsia" w:hAnsi="Cambria Math"/>
+          </w:rPr>
+          <m:t>studied</m:t>
+        </m:r>
+      </m:oMath>
+      <w:r>
+        <w:rPr>
+          <w:rFonts w:eastAsiaTheme="minorEastAsia"/>
+        </w:rPr>
+        <w:t>.</w:t>
+      </w:r>
+    </w:p>
+    <w:p>
+      <w:pPr>
+        <w:pStyle w:val="ListParagraph"/>
+        <w:ind w:left="1440"/>
+        <w:rPr>
+          <w:rFonts w:eastAsiaTheme="minorEastAsia"/>
+        </w:rPr>
+      </w:pPr>
+      <w:r>
+        <w:t xml:space="preserve">P(A) = </w:t>
+      </w:r>
+      <w:r>
+        <w:t>0.</w:t>
+      </w:r>
+      <w:r>
+        <w:rPr>
+          <w:rFonts w:eastAsiaTheme="minorEastAsia"/>
+        </w:rPr>
+        <w:t>6,</w:t>
+      </w:r>
+      <w:r>
+        <w:rPr>
+          <w:rFonts w:eastAsiaTheme="minorEastAsia"/>
+        </w:rPr>
+        <w:t xml:space="preserve"> P(</w:t>
+      </w:r>
+      <w:r>
+        <w:t>A</w:t>
+      </w:r>
+      <w:r>
+        <w:rPr>
+          <w:vertAlign w:val="superscript"/>
+        </w:rPr>
+        <w:t>-</w:t>
+      </w:r>
+      <w:r>
+        <w:rPr>
+          <w:rFonts w:eastAsiaTheme="minorEastAsia"/>
+        </w:rPr>
+        <w:t>) = 0.4,</w:t>
+      </w:r>
+      <w:r>
+        <w:t xml:space="preserve"> </w:t>
+      </w:r>
+      <w:r>
+        <w:t>P(</w:t>
+      </w:r>
+      <w:r>
+        <w:t>B|</w:t>
+      </w:r>
+      <w:r>
+        <w:t>A</w:t>
+      </w:r>
+      <w:r>
+        <w:t xml:space="preserve">) = </w:t>
+      </w:r>
+      <w:r>
+        <w:t>0.</w:t>
+      </w:r>
+      <w:r>
+        <w:rPr>
+          <w:rFonts w:eastAsiaTheme="minorEastAsia"/>
+        </w:rPr>
+        <w:t>95, P (</w:t>
+      </w:r>
+      <w:r>
+        <w:rPr>
+          <w:rFonts w:eastAsiaTheme="minorEastAsia"/>
+        </w:rPr>
+        <w:t>B|</w:t>
+      </w:r>
+      <w:r>
+        <w:t xml:space="preserve"> </w:t>
+      </w:r>
+      <w:r>
+        <w:t>A</w:t>
+      </w:r>
+      <w:r>
+        <w:rPr>
+          <w:vertAlign w:val="superscript"/>
+        </w:rPr>
+        <w:t>-</w:t>
+      </w:r>
+      <w:r>
+        <w:rPr>
+          <w:rFonts w:eastAsiaTheme="minorEastAsia"/>
+        </w:rPr>
+        <w:t xml:space="preserve">) = </w:t>
+      </w:r>
+      <w:r>
+        <w:rPr>
+          <w:rFonts w:eastAsiaTheme="minorEastAsia"/>
+        </w:rPr>
+        <w:t>0.6,</w:t>
+      </w:r>
+      <w:r>
+        <w:t xml:space="preserve"> </w:t>
+      </w:r>
+      <w:r>
+        <w:t>P(B</w:t>
+      </w:r>
+      <w:r>
+        <w:rPr>
+          <w:vertAlign w:val="superscript"/>
+        </w:rPr>
+        <w:t>—</w:t>
+      </w:r>
+      <w:r>
+        <w:t>|A)</w:t>
+      </w:r>
+      <w:r>
+        <w:t xml:space="preserve"> = 0.05</w:t>
+      </w:r>
+    </w:p>
+    <w:p>
+      <w:pPr>
+        <w:pStyle w:val="ListParagraph"/>
+        <w:ind w:left="1440"/>
+        <w:rPr>
+          <w:rFonts w:eastAsiaTheme="minorEastAsia"/>
+        </w:rPr>
+      </w:pPr>
+      <w:r>
+        <w:t>We are looking for P(</w:t>
+      </w:r>
+      <w:r>
+        <w:t xml:space="preserve">A|B) </w:t>
+      </w:r>
+      <w:r>
+        <w:t xml:space="preserve">(Bayes theorem) </w:t>
+      </w:r>
+      <w:r>
+        <w:t xml:space="preserve">= P(A) * </w:t>
+      </w:r>
+      <w:r>
+        <w:t>P(B|A) / P(B)</w:t>
+      </w:r>
+      <w:r>
+        <w:t xml:space="preserve"> thus we need to find </w:t>
+      </w:r>
+      <w:r>
+        <w:rPr>
+          <w:rFonts w:eastAsiaTheme="minorEastAsia"/>
+        </w:rPr>
+        <w:t xml:space="preserve">P(B) </w:t>
+      </w:r>
+      <w:r>
+        <w:rPr>
+          <w:rFonts w:eastAsiaTheme="minorEastAsia"/>
+        </w:rPr>
+        <w:t xml:space="preserve">,note that P(B|A)=0.95 = </w:t>
+      </w:r>
+      <w:r>
+        <w:rPr>
+          <w:rFonts w:eastAsiaTheme="minorEastAsia"/>
+        </w:rPr>
+        <w:t>P(A</w:t>
+      </w:r>
+      <m:oMath>
+        <m:r>
+          <w:rPr>
+            <w:rFonts w:ascii="Cambria Math" w:eastAsiaTheme="minorEastAsia" w:hAnsi="Cambria Math"/>
+          </w:rPr>
+          <m:t>∩</m:t>
+        </m:r>
+      </m:oMath>
+      <w:r>
+        <w:rPr>
+          <w:rFonts w:eastAsiaTheme="minorEastAsia"/>
+        </w:rPr>
+        <w:t xml:space="preserve">B)/P(A) </w:t>
+      </w:r>
+      <w:r>
+        <w:rPr>
+          <w:rFonts w:ascii="MS Mincho" w:hAnsi="MS Mincho" w:hint="eastAsia"/>
+        </w:rPr>
+        <w:t>⇒</w:t>
+      </w:r>
+      <w:r>
+        <w:rPr>
+          <w:rFonts w:eastAsiaTheme="minorEastAsia"/>
+        </w:rPr>
+        <w:t xml:space="preserve"> </w:t>
+      </w:r>
+      <w:r>
+        <w:rPr>
+          <w:rFonts w:eastAsiaTheme="minorEastAsia"/>
+        </w:rPr>
+        <w:t>P(A</w:t>
+      </w:r>
+      <m:oMath>
+        <m:r>
+          <w:rPr>
+            <w:rFonts w:ascii="Cambria Math" w:eastAsiaTheme="minorEastAsia" w:hAnsi="Cambria Math"/>
+          </w:rPr>
+          <m:t>∩</m:t>
+        </m:r>
+      </m:oMath>
+      <w:r>
+        <w:rPr>
+          <w:rFonts w:eastAsiaTheme="minorEastAsia"/>
+        </w:rPr>
+        <w:t>B</w:t>
+      </w:r>
+      <w:r>
+        <w:rPr>
+          <w:rFonts w:eastAsiaTheme="minorEastAsia"/>
+        </w:rPr>
+        <w:t>) = 0.57</w:t>
+      </w:r>
+      <w:r>
+        <w:rPr>
+          <w:rFonts w:eastAsiaTheme="minorEastAsia"/>
+        </w:rPr>
+        <w:t xml:space="preserve"> and </w:t>
+      </w:r>
+      <w:r>
+        <w:rPr>
+          <w:rFonts w:eastAsiaTheme="minorEastAsia"/>
+        </w:rPr>
+        <w:t>P(B|</w:t>
+      </w:r>
+      <w:r>
+        <w:t xml:space="preserve"> </w:t>
+      </w:r>
+      <w:r>
+        <w:t>A</w:t>
+      </w:r>
+      <w:r>
+        <w:rPr>
+          <w:vertAlign w:val="superscript"/>
+        </w:rPr>
+        <w:t>-</w:t>
+      </w:r>
+      <w:r>
+        <w:rPr>
+          <w:rFonts w:eastAsiaTheme="minorEastAsia"/>
+        </w:rPr>
+        <w:t>)=</w:t>
+      </w:r>
+      <w:r>
+        <w:rPr>
+          <w:rFonts w:eastAsiaTheme="minorEastAsia"/>
+        </w:rPr>
+        <w:t xml:space="preserve"> </w:t>
+      </w:r>
+      <w:r>
+        <w:rPr>
+          <w:rFonts w:eastAsiaTheme="minorEastAsia"/>
+        </w:rPr>
+        <w:t>0.</w:t>
+      </w:r>
+      <w:r>
+        <w:rPr>
+          <w:rFonts w:eastAsiaTheme="minorEastAsia"/>
+        </w:rPr>
+        <w:t>6</w:t>
+      </w:r>
+      <w:r>
+        <w:rPr>
+          <w:rFonts w:eastAsiaTheme="minorEastAsia"/>
+        </w:rPr>
+        <w:t xml:space="preserve"> = P(</w:t>
+      </w:r>
+      <w:r>
+        <w:t>A</w:t>
+      </w:r>
+      <w:r>
+        <w:rPr>
+          <w:vertAlign w:val="superscript"/>
+        </w:rPr>
+        <w:t>-</w:t>
+      </w:r>
+      <m:oMath>
+        <m:r>
+          <w:rPr>
+            <w:rFonts w:ascii="Cambria Math" w:eastAsiaTheme="minorEastAsia" w:hAnsi="Cambria Math"/>
+          </w:rPr>
+          <m:t>∩</m:t>
+        </m:r>
+      </m:oMath>
+      <w:r>
+        <w:rPr>
+          <w:rFonts w:eastAsiaTheme="minorEastAsia"/>
+        </w:rPr>
+        <w:t>B)/P(</w:t>
+      </w:r>
+      <w:r>
+        <w:t>A</w:t>
+      </w:r>
+      <w:r>
+        <w:rPr>
+          <w:vertAlign w:val="superscript"/>
+        </w:rPr>
+        <w:t>-</w:t>
+      </w:r>
+      <w:r>
+        <w:rPr>
+          <w:rFonts w:eastAsiaTheme="minorEastAsia"/>
+        </w:rPr>
+        <w:t xml:space="preserve">) </w:t>
+      </w:r>
+      <w:r>
+        <w:rPr>
+          <w:rFonts w:ascii="MS Mincho" w:hAnsi="MS Mincho" w:hint="eastAsia"/>
+        </w:rPr>
+        <w:t>⇒</w:t>
+      </w:r>
+      <w:r>
+        <w:rPr>
+          <w:rFonts w:eastAsiaTheme="minorEastAsia"/>
+        </w:rPr>
+        <w:t xml:space="preserve"> P(</w:t>
+      </w:r>
+      <w:r>
+        <w:t>A</w:t>
+      </w:r>
+      <w:r>
+        <w:rPr>
+          <w:vertAlign w:val="superscript"/>
+        </w:rPr>
+        <w:t>-</w:t>
+      </w:r>
+      <m:oMath>
+        <m:r>
+          <w:rPr>
+            <w:rFonts w:ascii="Cambria Math" w:eastAsiaTheme="minorEastAsia" w:hAnsi="Cambria Math"/>
+          </w:rPr>
+          <m:t>∩</m:t>
+        </m:r>
+      </m:oMath>
+      <w:r>
+        <w:rPr>
+          <w:rFonts w:eastAsiaTheme="minorEastAsia"/>
+        </w:rPr>
+        <w:t>B) = 0.</w:t>
+      </w:r>
+      <w:r>
+        <w:rPr>
+          <w:rFonts w:eastAsiaTheme="minorEastAsia"/>
+        </w:rPr>
+        <w:t>24</w:t>
+      </w:r>
+      <w:r>
+        <w:rPr>
+          <w:rFonts w:eastAsiaTheme="minorEastAsia"/>
+        </w:rPr>
+        <w:t xml:space="preserve"> thus P(B) = 0.81</w:t>
+      </w:r>
+      <w:r>
+        <w:rPr>
+          <w:rFonts w:eastAsiaTheme="minorEastAsia"/>
+        </w:rPr>
+        <w:t xml:space="preserve"> now we can calculate the requested probability ,</w:t>
+      </w:r>
+      <w:r>
+        <w:t xml:space="preserve"> </w:t>
+      </w:r>
+      <w:r>
+        <w:rPr>
+          <w:highlight w:val="yellow"/>
+        </w:rPr>
+        <w:t>P(A|B)</w:t>
+      </w:r>
+      <w:r>
+        <w:rPr>
+          <w:rFonts w:eastAsiaTheme="minorEastAsia"/>
+          <w:highlight w:val="yellow"/>
+        </w:rPr>
+        <w:t xml:space="preserve"> = </w:t>
+      </w:r>
+      <w:r>
+        <w:rPr>
+          <w:highlight w:val="yellow"/>
+        </w:rPr>
+        <w:t>P(A) * P(B|A) / P(B)</w:t>
+      </w:r>
+      <w:r>
+        <w:rPr>
+          <w:rFonts w:eastAsiaTheme="minorEastAsia"/>
+          <w:highlight w:val="yellow"/>
+        </w:rPr>
+        <w:t xml:space="preserve"> = 0.6* </w:t>
+      </w:r>
+      <w:r>
+        <w:rPr>
+          <w:rFonts w:eastAsiaTheme="minorEastAsia"/>
+          <w:highlight w:val="yellow"/>
+        </w:rPr>
+        <w:t>0.95 / 0.81 = 0.703</w:t>
       </w:r>
     </w:p>
     <w:p>
@@ -708,24 +1015,134 @@
           <w:ilvl w:val="1"/>
           <w:numId w:val="1"/>
         </w:numPr>
-        <w:rPr>
-          <w:lang w:val="en-US"/>
-        </w:rPr>
-      </w:pPr>
-      <w:r>
-        <w:rPr>
-          <w:lang w:val="en-US"/>
-        </w:rPr>
-        <w:t>What is her probability of passing if doesn’t study?</w:t>
-      </w:r>
-    </w:p>
-    <w:p>
-      <w:pPr>
-        <w:rPr>
-          <w:lang w:val="en-US"/>
-        </w:rPr>
-      </w:pPr>
-    </w:p>
+      </w:pPr>
+      <w:r>
+        <w:t xml:space="preserve">What is her probability of passing if </w:t>
+      </w:r>
+      <w:proofErr w:type="gramStart"/>
+      <w:r>
+        <w:t>doesn’t</w:t>
+      </w:r>
+      <w:proofErr w:type="gramEnd"/>
+      <w:r>
+        <w:t xml:space="preserve"> study?</w:t>
+      </w:r>
+    </w:p>
+    <w:p>
+      <w:pPr>
+        <w:pStyle w:val="ListParagraph"/>
+        <w:ind w:left="1440"/>
+      </w:pPr>
+      <w:proofErr w:type="gramStart"/>
+      <w:r>
+        <w:rPr>
+          <w:highlight w:val="yellow"/>
+        </w:rPr>
+        <w:t>P(</w:t>
+      </w:r>
+      <w:proofErr w:type="gramEnd"/>
+      <w:r>
+        <w:rPr>
+          <w:highlight w:val="yellow"/>
+        </w:rPr>
+        <w:t>A</w:t>
+      </w:r>
+      <w:r>
+        <w:rPr>
+          <w:highlight w:val="yellow"/>
+        </w:rPr>
+        <w:t>|</w:t>
+      </w:r>
+      <w:r>
+        <w:rPr>
+          <w:highlight w:val="yellow"/>
+        </w:rPr>
+        <w:t>, B</w:t>
+      </w:r>
+      <w:r>
+        <w:rPr>
+          <w:highlight w:val="yellow"/>
+          <w:vertAlign w:val="superscript"/>
+        </w:rPr>
+        <w:t>—</w:t>
+      </w:r>
+      <w:r>
+        <w:rPr>
+          <w:highlight w:val="yellow"/>
+        </w:rPr>
+        <w:t>) =</w:t>
+      </w:r>
+      <w:r>
+        <w:rPr>
+          <w:highlight w:val="yellow"/>
+        </w:rPr>
+        <w:t xml:space="preserve"> </w:t>
+      </w:r>
+      <w:r>
+        <w:rPr>
+          <w:highlight w:val="yellow"/>
+        </w:rPr>
+        <w:t>P(A) * P(B</w:t>
+      </w:r>
+      <w:r>
+        <w:rPr>
+          <w:highlight w:val="yellow"/>
+          <w:vertAlign w:val="superscript"/>
+        </w:rPr>
+        <w:t>—</w:t>
+      </w:r>
+      <w:r>
+        <w:rPr>
+          <w:highlight w:val="yellow"/>
+        </w:rPr>
+        <w:t>|A) / P(B</w:t>
+      </w:r>
+      <w:r>
+        <w:rPr>
+          <w:highlight w:val="yellow"/>
+          <w:vertAlign w:val="superscript"/>
+        </w:rPr>
+        <w:t>—</w:t>
+      </w:r>
+      <w:r>
+        <w:rPr>
+          <w:highlight w:val="yellow"/>
+        </w:rPr>
+        <w:t>)</w:t>
+      </w:r>
+      <w:r>
+        <w:rPr>
+          <w:rFonts w:eastAsiaTheme="minorEastAsia"/>
+          <w:highlight w:val="yellow"/>
+        </w:rPr>
+        <w:t xml:space="preserve"> </w:t>
+      </w:r>
+      <w:r>
+        <w:rPr>
+          <w:highlight w:val="yellow"/>
+        </w:rPr>
+        <w:t xml:space="preserve"> </w:t>
+      </w:r>
+      <w:r>
+        <w:rPr>
+          <w:highlight w:val="yellow"/>
+        </w:rPr>
+        <w:t xml:space="preserve"> = 0.6*</w:t>
+      </w:r>
+      <w:r>
+        <w:rPr>
+          <w:highlight w:val="yellow"/>
+        </w:rPr>
+        <w:t xml:space="preserve">0.05/0.19 = </w:t>
+      </w:r>
+      <w:r>
+        <w:rPr>
+          <w:highlight w:val="yellow"/>
+        </w:rPr>
+        <w:t>0.158</w:t>
+      </w:r>
+    </w:p>
+    <w:p/>
     <w:p>
       <w:pPr>
         <w:pStyle w:val="ListParagraph"/>
@@ -733,21 +1150,14 @@
           <w:ilvl w:val="0"/>
           <w:numId w:val="1"/>
         </w:numPr>
-        <w:rPr>
-          <w:lang w:val="en-US"/>
-        </w:rPr>
-      </w:pPr>
-      <w:r>
-        <w:rPr>
-          <w:lang w:val="en-US"/>
-        </w:rPr>
+      </w:pPr>
+      <w:r>
         <w:t xml:space="preserve">Find 3 random variables </w:t>
       </w:r>
       <m:oMath>
         <m:r>
           <w:rPr>
             <w:rFonts w:ascii="Cambria Math" w:hAnsi="Cambria Math"/>
-            <w:lang w:val="en-US"/>
           </w:rPr>
           <m:t>X,Y,C</m:t>
         </m:r>
@@ -755,7 +1165,6 @@
       <w:r>
         <w:rPr>
           <w:rFonts w:eastAsiaTheme="minorEastAsia"/>
-          <w:lang w:val="en-US"/>
         </w:rPr>
         <w:t xml:space="preserve"> such that:</w:t>
       </w:r>
@@ -767,15 +1176,11 @@
           <w:ilvl w:val="1"/>
           <w:numId w:val="1"/>
         </w:numPr>
-        <w:rPr>
-          <w:lang w:val="en-US"/>
-        </w:rPr>
       </w:pPr>
       <m:oMath>
         <m:r>
           <w:rPr>
             <w:rFonts w:ascii="Cambria Math" w:hAnsi="Cambria Math"/>
-            <w:lang w:val="en-US"/>
           </w:rPr>
           <m:t>X⊥Y | C</m:t>
         </m:r>
@@ -783,7 +1188,6 @@
       <w:r>
         <w:rPr>
           <w:rFonts w:eastAsiaTheme="minorEastAsia"/>
-          <w:lang w:val="en-US"/>
         </w:rPr>
         <w:t xml:space="preserve">  (</w:t>
       </w:r>
@@ -791,7 +1195,6 @@
         <m:r>
           <w:rPr>
             <w:rFonts w:ascii="Cambria Math" w:eastAsiaTheme="minorEastAsia" w:hAnsi="Cambria Math"/>
-            <w:lang w:val="en-US"/>
           </w:rPr>
           <m:t>X</m:t>
         </m:r>
@@ -799,7 +1202,6 @@
       <w:r>
         <w:rPr>
           <w:rFonts w:eastAsiaTheme="minorEastAsia"/>
-          <w:lang w:val="en-US"/>
         </w:rPr>
         <w:t xml:space="preserve"> and </w:t>
       </w:r>
@@ -807,7 +1209,6 @@
         <m:r>
           <w:rPr>
             <w:rFonts w:ascii="Cambria Math" w:eastAsiaTheme="minorEastAsia" w:hAnsi="Cambria Math"/>
-            <w:lang w:val="en-US"/>
           </w:rPr>
           <m:t>Y</m:t>
         </m:r>
@@ -815,7 +1216,6 @@
       <w:r>
         <w:rPr>
           <w:rFonts w:eastAsiaTheme="minorEastAsia"/>
-          <w:lang w:val="en-US"/>
         </w:rPr>
         <w:t xml:space="preserve"> are independent given </w:t>
       </w:r>
@@ -823,7 +1223,6 @@
         <m:r>
           <w:rPr>
             <w:rFonts w:ascii="Cambria Math" w:eastAsiaTheme="minorEastAsia" w:hAnsi="Cambria Math"/>
-            <w:lang w:val="en-US"/>
           </w:rPr>
           <m:t>C</m:t>
         </m:r>
@@ -831,14 +1230,12 @@
       <w:r>
         <w:rPr>
           <w:rFonts w:eastAsiaTheme="minorEastAsia"/>
-          <w:lang w:val="en-US"/>
         </w:rPr>
         <w:t>)</w:t>
       </w:r>
       <w:r>
         <w:rPr>
           <w:rFonts w:eastAsiaTheme="minorEastAsia"/>
-          <w:lang w:val="en-US"/>
         </w:rPr>
         <w:t>.</w:t>
       </w:r>
@@ -850,39 +1247,32 @@
           <w:ilvl w:val="1"/>
           <w:numId w:val="1"/>
         </w:numPr>
-        <w:rPr>
-          <w:lang w:val="en-US"/>
-        </w:rPr>
       </w:pPr>
       <m:oMath>
         <m:r>
           <w:rPr>
             <w:rFonts w:ascii="Cambria Math" w:hAnsi="Cambria Math"/>
-            <w:lang w:val="en-US"/>
           </w:rPr>
           <m:t>X</m:t>
         </m:r>
       </m:oMath>
       <w:r>
         <w:rPr>
-          <w:rFonts w:eastAsiaTheme="minorEastAsia"/>
-          <w:lang w:val="en-US"/>
+          <w:rFonts w:eastAsiaTheme="minorHAnsi"/>
         </w:rPr>
         <w:t xml:space="preserve"> and </w:t>
       </w:r>
       <m:oMath>
         <m:r>
           <w:rPr>
-            <w:rFonts w:ascii="Cambria Math" w:eastAsiaTheme="minorEastAsia" w:hAnsi="Cambria Math"/>
-            <w:lang w:val="en-US"/>
+            <w:rFonts w:ascii="Cambria Math" w:eastAsiaTheme="minorHAnsi" w:hAnsi="Cambria Math"/>
           </w:rPr>
           <m:t>Y</m:t>
         </m:r>
       </m:oMath>
       <w:r>
         <w:rPr>
-          <w:rFonts w:eastAsiaTheme="minorEastAsia"/>
-          <w:lang w:val="en-US"/>
+          <w:rFonts w:eastAsiaTheme="minorHAnsi"/>
         </w:rPr>
         <w:t xml:space="preserve"> are not independent.</w:t>
       </w:r>
@@ -894,15 +1284,11 @@
           <w:ilvl w:val="1"/>
           <w:numId w:val="1"/>
         </w:numPr>
-        <w:rPr>
-          <w:lang w:val="en-US"/>
-        </w:rPr>
       </w:pPr>
       <m:oMath>
         <m:r>
           <w:rPr>
             <w:rFonts w:ascii="Cambria Math" w:hAnsi="Cambria Math"/>
-            <w:lang w:val="en-US"/>
           </w:rPr>
           <m:t>X,Y</m:t>
         </m:r>
@@ -910,7 +1296,6 @@
       <w:r>
         <w:rPr>
           <w:rFonts w:eastAsiaTheme="minorEastAsia"/>
-          <w:lang w:val="en-US"/>
         </w:rPr>
         <w:t xml:space="preserve"> are integers such that </w:t>
       </w:r>
@@ -918,45 +1303,27 @@
         <m:r>
           <w:rPr>
             <w:rFonts w:ascii="Cambria Math" w:eastAsiaTheme="minorEastAsia" w:hAnsi="Cambria Math"/>
-            <w:lang w:val="en-US"/>
-          </w:rPr>
-          <m:t>3</m:t>
-        </m:r>
+          </w:rPr>
+          <m:t>3≤X,Y≤9</m:t>
+        </m:r>
+      </m:oMath>
+      <w:r>
+        <w:rPr>
+          <w:rFonts w:eastAsiaTheme="minorEastAsia"/>
+        </w:rPr>
+        <w:t xml:space="preserve"> and </w:t>
+      </w:r>
+      <m:oMath>
         <m:r>
           <w:rPr>
             <w:rFonts w:ascii="Cambria Math" w:eastAsiaTheme="minorEastAsia" w:hAnsi="Cambria Math"/>
-            <w:lang w:val="en-US"/>
-          </w:rPr>
-          <m:t>≤X,Y≤</m:t>
-        </m:r>
-        <m:r>
-          <w:rPr>
-            <w:rFonts w:ascii="Cambria Math" w:eastAsiaTheme="minorEastAsia" w:hAnsi="Cambria Math"/>
-            <w:lang w:val="en-US"/>
-          </w:rPr>
-          <m:t>9</m:t>
+          </w:rPr>
+          <m:t>C</m:t>
         </m:r>
       </m:oMath>
       <w:r>
         <w:rPr>
           <w:rFonts w:eastAsiaTheme="minorEastAsia"/>
-          <w:lang w:val="en-US"/>
-        </w:rPr>
-        <w:t xml:space="preserve"> and </w:t>
-      </w:r>
-      <m:oMath>
-        <m:r>
-          <w:rPr>
-            <w:rFonts w:ascii="Cambria Math" w:eastAsiaTheme="minorEastAsia" w:hAnsi="Cambria Math"/>
-            <w:lang w:val="en-US"/>
-          </w:rPr>
-          <m:t>C</m:t>
-        </m:r>
-      </m:oMath>
-      <w:r>
-        <w:rPr>
-          <w:rFonts w:eastAsiaTheme="minorEastAsia"/>
-          <w:lang w:val="en-US"/>
         </w:rPr>
         <w:t xml:space="preserve"> is binary.</w:t>
       </w:r>
@@ -968,14 +1335,8 @@
           <w:ilvl w:val="1"/>
           <w:numId w:val="1"/>
         </w:numPr>
-        <w:rPr>
-          <w:lang w:val="en-US"/>
-        </w:rPr>
-      </w:pPr>
-      <w:r>
-        <w:rPr>
-          <w:lang w:val="en-US"/>
-        </w:rPr>
+      </w:pPr>
+      <w:r>
         <w:t>The following conditions hold:</w:t>
       </w:r>
     </w:p>
@@ -986,15 +1347,11 @@
           <w:ilvl w:val="2"/>
           <w:numId w:val="1"/>
         </w:numPr>
-        <w:rPr>
-          <w:lang w:val="en-US"/>
-        </w:rPr>
       </w:pPr>
       <m:oMath>
         <m:r>
           <w:rPr>
             <w:rFonts w:ascii="Cambria Math" w:hAnsi="Cambria Math"/>
-            <w:lang w:val="en-US"/>
           </w:rPr>
           <m:t>P</m:t>
         </m:r>
@@ -1004,7 +1361,6 @@
               <w:rPr>
                 <w:rFonts w:ascii="Cambria Math" w:hAnsi="Cambria Math"/>
                 <w:i/>
-                <w:lang w:val="en-US"/>
               </w:rPr>
             </m:ctrlPr>
           </m:dPr>
@@ -1012,7 +1368,6 @@
             <m:r>
               <w:rPr>
                 <w:rFonts w:ascii="Cambria Math" w:hAnsi="Cambria Math"/>
-                <w:lang w:val="en-US"/>
               </w:rPr>
               <m:t>1≤X≤5</m:t>
             </m:r>
@@ -1021,16 +1376,8 @@
         <m:r>
           <w:rPr>
             <w:rFonts w:ascii="Cambria Math" w:hAnsi="Cambria Math"/>
-            <w:lang w:val="en-US"/>
-          </w:rPr>
-          <m:t>=0.</m:t>
-        </m:r>
-        <m:r>
-          <w:rPr>
-            <w:rFonts w:ascii="Cambria Math" w:hAnsi="Cambria Math"/>
-            <w:lang w:val="en-US"/>
-          </w:rPr>
-          <m:t>4</m:t>
+          </w:rPr>
+          <m:t>=0.4</m:t>
         </m:r>
       </m:oMath>
     </w:p>
@@ -1041,15 +1388,12 @@
           <w:ilvl w:val="2"/>
           <w:numId w:val="1"/>
         </w:numPr>
-        <w:rPr>
-          <w:lang w:val="en-US"/>
-        </w:rPr>
-      </w:pPr>
+      </w:pPr>
+      <w:bookmarkStart w:id="0" w:name="_Hlk70953469"/>
       <m:oMath>
         <m:r>
           <w:rPr>
             <w:rFonts w:ascii="Cambria Math" w:hAnsi="Cambria Math"/>
-            <w:lang w:val="en-US"/>
           </w:rPr>
           <m:t>P</m:t>
         </m:r>
@@ -1059,7 +1403,6 @@
               <w:rPr>
                 <w:rFonts w:ascii="Cambria Math" w:hAnsi="Cambria Math"/>
                 <w:i/>
-                <w:lang w:val="en-US"/>
               </w:rPr>
             </m:ctrlPr>
           </m:dPr>
@@ -1067,7 +1410,6 @@
             <m:r>
               <w:rPr>
                 <w:rFonts w:ascii="Cambria Math" w:hAnsi="Cambria Math"/>
-                <w:lang w:val="en-US"/>
               </w:rPr>
               <m:t>1≤Y≤5</m:t>
             </m:r>
@@ -1076,16 +1418,8 @@
         <m:r>
           <w:rPr>
             <w:rFonts w:ascii="Cambria Math" w:hAnsi="Cambria Math"/>
-            <w:lang w:val="en-US"/>
-          </w:rPr>
-          <m:t>=0.</m:t>
-        </m:r>
-        <m:r>
-          <w:rPr>
-            <w:rFonts w:ascii="Cambria Math" w:hAnsi="Cambria Math"/>
-            <w:lang w:val="en-US"/>
-          </w:rPr>
-          <m:t>4</m:t>
+          </w:rPr>
+          <m:t>=0.4</m:t>
         </m:r>
       </m:oMath>
     </w:p>
@@ -1098,14 +1432,14 @@
         </w:numPr>
         <w:rPr>
           <w:rFonts w:eastAsiaTheme="minorEastAsia"/>
-          <w:lang w:val="en-US"/>
-        </w:rPr>
-      </w:pPr>
+        </w:rPr>
+      </w:pPr>
+      <w:bookmarkStart w:id="1" w:name="_Hlk70953495"/>
+      <w:bookmarkEnd w:id="0"/>
       <m:oMath>
         <m:r>
           <w:rPr>
             <w:rFonts w:ascii="Cambria Math" w:hAnsi="Cambria Math"/>
-            <w:lang w:val="en-US"/>
           </w:rPr>
           <m:t>P</m:t>
         </m:r>
@@ -1115,7 +1449,6 @@
               <w:rPr>
                 <w:rFonts w:ascii="Cambria Math" w:hAnsi="Cambria Math"/>
                 <w:i/>
-                <w:lang w:val="en-US"/>
               </w:rPr>
             </m:ctrlPr>
           </m:dPr>
@@ -1123,7 +1456,6 @@
             <m:r>
               <w:rPr>
                 <w:rFonts w:ascii="Cambria Math" w:hAnsi="Cambria Math"/>
-                <w:lang w:val="en-US"/>
               </w:rPr>
               <m:t>C=0</m:t>
             </m:r>
@@ -1132,14 +1464,13 @@
         <m:r>
           <w:rPr>
             <w:rFonts w:ascii="Cambria Math" w:hAnsi="Cambria Math"/>
-            <w:lang w:val="en-US"/>
           </w:rPr>
           <m:t>=0.</m:t>
         </m:r>
+        <w:bookmarkEnd w:id="1"/>
         <m:r>
           <w:rPr>
             <w:rFonts w:ascii="Cambria Math" w:hAnsi="Cambria Math"/>
-            <w:lang w:val="en-US"/>
           </w:rPr>
           <m:t>3</m:t>
         </m:r>
@@ -1148,24 +1479,22 @@
     <w:p>
       <w:pPr>
         <w:pStyle w:val="ListParagraph"/>
-        <w:rPr>
-          <w:rFonts w:eastAsiaTheme="minorEastAsia"/>
-          <w:lang w:val="en-US"/>
-        </w:rPr>
-      </w:pPr>
-    </w:p>
-    <w:p>
-      <w:pPr>
-        <w:pStyle w:val="ListParagraph"/>
-        <w:rPr>
-          <w:rFonts w:eastAsiaTheme="minorEastAsia"/>
-          <w:lang w:val="en-US"/>
-        </w:rPr>
-      </w:pPr>
-      <w:r>
-        <w:rPr>
-          <w:rFonts w:eastAsiaTheme="minorEastAsia"/>
-          <w:lang w:val="en-US"/>
+        <w:ind w:left="2160"/>
+        <w:rPr>
+          <w:rFonts w:eastAsiaTheme="minorEastAsia"/>
+        </w:rPr>
+      </w:pPr>
+    </w:p>
+    <w:p>
+      <w:pPr>
+        <w:pStyle w:val="ListParagraph"/>
+        <w:rPr>
+          <w:rFonts w:eastAsiaTheme="minorEastAsia"/>
+        </w:rPr>
+      </w:pPr>
+      <w:r>
+        <w:rPr>
+          <w:rFonts w:eastAsiaTheme="minorEastAsia"/>
         </w:rPr>
         <w:t xml:space="preserve">You need to specify the value of </w:t>
       </w:r>
@@ -1173,7 +1502,6 @@
         <m:r>
           <w:rPr>
             <w:rFonts w:ascii="Cambria Math" w:eastAsiaTheme="minorEastAsia" w:hAnsi="Cambria Math"/>
-            <w:lang w:val="en-US"/>
           </w:rPr>
           <m:t>P</m:t>
         </m:r>
@@ -1183,7 +1511,6 @@
               <w:rPr>
                 <w:rFonts w:ascii="Cambria Math" w:eastAsiaTheme="minorEastAsia" w:hAnsi="Cambria Math"/>
                 <w:i/>
-                <w:lang w:val="en-US"/>
               </w:rPr>
             </m:ctrlPr>
           </m:dPr>
@@ -1191,7 +1518,6 @@
             <m:r>
               <w:rPr>
                 <w:rFonts w:ascii="Cambria Math" w:eastAsiaTheme="minorEastAsia" w:hAnsi="Cambria Math"/>
-                <w:lang w:val="en-US"/>
               </w:rPr>
               <m:t>X=x, Y=y,C=c</m:t>
             </m:r>
@@ -1201,7 +1527,6 @@
       <w:r>
         <w:rPr>
           <w:rFonts w:eastAsiaTheme="minorEastAsia"/>
-          <w:lang w:val="en-US"/>
         </w:rPr>
         <w:t>. How many relevant values exist?</w:t>
       </w:r>
@@ -1211,7 +1536,1045 @@
         <w:pStyle w:val="ListParagraph"/>
         <w:rPr>
           <w:rFonts w:eastAsiaTheme="minorEastAsia"/>
-          <w:lang w:val="en-US"/>
+        </w:rPr>
+      </w:pPr>
+    </w:p>
+    <w:p>
+      <w:pPr>
+        <w:pStyle w:val="ListParagraph"/>
+        <w:rPr>
+          <w:rFonts w:eastAsiaTheme="minorEastAsia"/>
+        </w:rPr>
+      </w:pPr>
+    </w:p>
+    <w:p>
+      <w:pPr>
+        <w:pStyle w:val="ListParagraph"/>
+        <w:rPr>
+          <w:rFonts w:eastAsiaTheme="minorEastAsia"/>
+        </w:rPr>
+      </w:pPr>
+    </w:p>
+    <w:p>
+      <w:pPr>
+        <w:pStyle w:val="ListParagraph"/>
+        <w:rPr>
+          <w:rFonts w:eastAsiaTheme="minorEastAsia"/>
+          <w:u w:val="single"/>
+        </w:rPr>
+      </w:pPr>
+      <w:r>
+        <w:rPr>
+          <w:rFonts w:eastAsiaTheme="minorEastAsia"/>
+          <w:u w:val="single"/>
+        </w:rPr>
+        <w:lastRenderedPageBreak/>
+        <w:t>We define:</w:t>
+      </w:r>
+      <w:r>
+        <w:rPr>
+          <w:rFonts w:eastAsiaTheme="minorEastAsia"/>
+          <w:u w:val="single"/>
+        </w:rPr>
+        <w:br/>
+      </w:r>
+    </w:p>
+    <w:p>
+      <w:pPr>
+        <w:pStyle w:val="ListParagraph"/>
+        <w:rPr>
+          <w:rFonts w:eastAsiaTheme="minorEastAsia"/>
+        </w:rPr>
+      </w:pPr>
+      <w:r>
+        <w:rPr>
+          <w:rFonts w:eastAsiaTheme="minorEastAsia"/>
+        </w:rPr>
+        <w:t xml:space="preserve">Let C ~ </w:t>
+      </w:r>
+      <w:r>
+        <w:rPr>
+          <w:rFonts w:eastAsiaTheme="minorEastAsia"/>
+        </w:rPr>
+        <w:t>U (</w:t>
+      </w:r>
+      <w:r>
+        <w:rPr>
+          <w:rFonts w:eastAsiaTheme="minorEastAsia"/>
+        </w:rPr>
+        <w:t>0,1)</w:t>
+      </w:r>
+    </w:p>
+    <w:p>
+      <w:pPr>
+        <w:pStyle w:val="ListParagraph"/>
+        <w:rPr>
+          <w:rFonts w:eastAsiaTheme="minorEastAsia"/>
+        </w:rPr>
+      </w:pPr>
+      <w:r>
+        <w:rPr>
+          <w:rFonts w:eastAsiaTheme="minorEastAsia"/>
+        </w:rPr>
+        <w:t>such that p(C=</w:t>
+      </w:r>
+      <w:r>
+        <w:rPr>
+          <w:rFonts w:eastAsiaTheme="minorEastAsia"/>
+        </w:rPr>
+        <w:t>0) =</w:t>
+      </w:r>
+      <w:r>
+        <w:rPr>
+          <w:rFonts w:eastAsiaTheme="minorEastAsia"/>
+        </w:rPr>
+        <w:t>0.</w:t>
+      </w:r>
+      <w:r>
+        <w:rPr>
+          <w:rFonts w:eastAsiaTheme="minorEastAsia"/>
+        </w:rPr>
+        <w:t>5,</w:t>
+      </w:r>
+      <w:r>
+        <w:rPr>
+          <w:rFonts w:eastAsiaTheme="minorEastAsia"/>
+        </w:rPr>
+        <w:t xml:space="preserve"> P(C=1) = 0.5, now define Y such that</w:t>
+      </w:r>
+      <w:r>
+        <w:rPr>
+          <w:rFonts w:eastAsiaTheme="minorEastAsia"/>
+        </w:rPr>
+        <w:t>:</w:t>
+      </w:r>
+      <w:r>
+        <w:rPr>
+          <w:rFonts w:eastAsiaTheme="minorEastAsia"/>
+        </w:rPr>
+        <w:t xml:space="preserve"> </w:t>
+      </w:r>
+    </w:p>
+    <w:p>
+      <w:pPr>
+        <w:pStyle w:val="ListParagraph"/>
+        <w:rPr>
+          <w:rFonts w:eastAsia="Cambria Math"/>
+        </w:rPr>
+      </w:pPr>
+      <w:r>
+        <w:rPr>
+          <w:rFonts w:eastAsiaTheme="minorEastAsia"/>
+        </w:rPr>
+        <w:t xml:space="preserve">Y </w:t>
+      </w:r>
+      <w:r>
+        <w:rPr>
+          <w:rFonts w:eastAsia="Cambria Math" w:hint="eastAsia"/>
+        </w:rPr>
+        <w:t>∈</w:t>
+      </w:r>
+      <w:r>
+        <w:rPr>
+          <w:rFonts w:eastAsia="Cambria Math"/>
+        </w:rPr>
+        <w:t xml:space="preserve"> {</w:t>
+      </w:r>
+      <w:r>
+        <w:rPr>
+          <w:rFonts w:eastAsia="Cambria Math"/>
+        </w:rPr>
+        <w:t>3,4,5,6,7,8</w:t>
+      </w:r>
+      <w:r>
+        <w:rPr>
+          <w:rFonts w:eastAsia="Cambria Math"/>
+        </w:rPr>
+        <w:t>,9</w:t>
+      </w:r>
+      <w:r>
+        <w:rPr>
+          <w:rFonts w:eastAsia="Cambria Math"/>
+        </w:rPr>
+        <w:t>}</w:t>
+      </w:r>
+      <w:r>
+        <w:rPr>
+          <w:rFonts w:eastAsia="Cambria Math"/>
+        </w:rPr>
+        <w:t xml:space="preserve"> </w:t>
+      </w:r>
+    </w:p>
+    <w:p>
+      <w:pPr>
+        <w:pStyle w:val="ListParagraph"/>
+        <w:rPr>
+          <w:rFonts w:ascii="Cambria Math" w:eastAsia="Yu Mincho" w:hAnsi="Cambria Math"/>
+          <w:lang w:eastAsia="ja-JP"/>
+        </w:rPr>
+      </w:pPr>
+      <m:oMath>
+        <m:r>
+          <w:rPr>
+            <w:rFonts w:ascii="Cambria Math" w:eastAsia="Yu Mincho" w:hAnsi="Cambria Math"/>
+            <w:lang w:eastAsia="ja-JP"/>
+          </w:rPr>
+          <m:t xml:space="preserve">P(3≤ </m:t>
+        </m:r>
+        <m:r>
+          <w:rPr>
+            <w:rFonts w:ascii="Cambria Math" w:eastAsia="Yu Mincho" w:hAnsi="Cambria Math"/>
+            <w:lang w:eastAsia="ja-JP"/>
+          </w:rPr>
+          <m:t>Y</m:t>
+        </m:r>
+        <m:r>
+          <w:rPr>
+            <w:rFonts w:ascii="Cambria Math" w:eastAsia="Yu Mincho" w:hAnsi="Cambria Math"/>
+            <w:lang w:eastAsia="ja-JP"/>
+          </w:rPr>
+          <m:t xml:space="preserve"> ≤9 | C = 0) = </m:t>
+        </m:r>
+        <m:r>
+          <w:rPr>
+            <w:rFonts w:ascii="Cambria Math" w:eastAsia="Yu Mincho" w:hAnsi="Cambria Math"/>
+            <w:lang w:eastAsia="ja-JP"/>
+          </w:rPr>
+          <m:t>?</m:t>
+        </m:r>
+      </m:oMath>
+      <w:r>
+        <w:rPr>
+          <w:rFonts w:ascii="Cambria Math" w:eastAsia="Yu Mincho" w:hAnsi="Cambria Math"/>
+          <w:lang w:eastAsia="ja-JP"/>
+        </w:rPr>
+        <w:t xml:space="preserve"> </w:t>
+      </w:r>
+    </w:p>
+    <w:p>
+      <w:pPr>
+        <w:pStyle w:val="ListParagraph"/>
+        <w:rPr>
+          <w:rFonts w:ascii="Cambria Math" w:eastAsia="Yu Mincho" w:hAnsi="Cambria Math"/>
+          <w:lang w:eastAsia="ja-JP"/>
+        </w:rPr>
+      </w:pPr>
+      <m:oMath>
+        <m:r>
+          <w:rPr>
+            <w:rFonts w:ascii="Cambria Math" w:eastAsia="Yu Mincho" w:hAnsi="Cambria Math"/>
+            <w:lang w:eastAsia="ja-JP"/>
+          </w:rPr>
+          <m:t xml:space="preserve">P(1≤ </m:t>
+        </m:r>
+        <m:r>
+          <w:rPr>
+            <w:rFonts w:ascii="Cambria Math" w:eastAsia="Yu Mincho" w:hAnsi="Cambria Math"/>
+            <w:lang w:eastAsia="ja-JP"/>
+          </w:rPr>
+          <m:t>Y</m:t>
+        </m:r>
+        <m:r>
+          <w:rPr>
+            <w:rFonts w:ascii="Cambria Math" w:eastAsia="Yu Mincho" w:hAnsi="Cambria Math"/>
+            <w:lang w:eastAsia="ja-JP"/>
+          </w:rPr>
+          <m:t xml:space="preserve"> ≤5 | C = 1) = </m:t>
+        </m:r>
+        <m:r>
+          <w:rPr>
+            <w:rFonts w:ascii="Cambria Math" w:eastAsia="Yu Mincho" w:hAnsi="Cambria Math"/>
+            <w:lang w:eastAsia="ja-JP"/>
+          </w:rPr>
+          <m:t>?</m:t>
+        </m:r>
+      </m:oMath>
+      <w:r>
+        <w:rPr>
+          <w:rFonts w:ascii="Cambria Math" w:eastAsia="Yu Mincho" w:hAnsi="Cambria Math"/>
+          <w:lang w:eastAsia="ja-JP"/>
+        </w:rPr>
+        <w:t xml:space="preserve"> </w:t>
+      </w:r>
+    </w:p>
+    <w:p>
+      <w:pPr>
+        <w:pStyle w:val="ListParagraph"/>
+        <w:rPr>
+          <w:rFonts w:ascii="Cambria Math" w:eastAsia="Yu Mincho" w:hAnsi="Cambria Math"/>
+          <w:lang w:eastAsia="ja-JP"/>
+        </w:rPr>
+      </w:pPr>
+      <m:oMath>
+        <m:r>
+          <w:rPr>
+            <w:rFonts w:ascii="Cambria Math" w:eastAsia="Yu Mincho" w:hAnsi="Cambria Math"/>
+            <w:lang w:eastAsia="ja-JP"/>
+          </w:rPr>
+          <m:t>P</m:t>
+        </m:r>
+        <m:d>
+          <m:dPr>
+            <m:ctrlPr>
+              <w:rPr>
+                <w:rFonts w:ascii="Cambria Math" w:eastAsia="Yu Mincho" w:hAnsi="Cambria Math"/>
+                <w:i/>
+                <w:lang w:eastAsia="ja-JP"/>
+              </w:rPr>
+            </m:ctrlPr>
+          </m:dPr>
+          <m:e>
+            <m:r>
+              <w:rPr>
+                <w:rFonts w:ascii="Cambria Math" w:eastAsia="Yu Mincho" w:hAnsi="Cambria Math"/>
+                <w:lang w:eastAsia="ja-JP"/>
+              </w:rPr>
+              <m:t>6≤</m:t>
+            </m:r>
+            <m:r>
+              <w:rPr>
+                <w:rFonts w:ascii="Cambria Math" w:eastAsia="Yu Mincho" w:hAnsi="Cambria Math"/>
+                <w:lang w:eastAsia="ja-JP"/>
+              </w:rPr>
+              <m:t>Y</m:t>
+            </m:r>
+            <m:r>
+              <w:rPr>
+                <w:rFonts w:ascii="Cambria Math" w:eastAsia="Yu Mincho" w:hAnsi="Cambria Math"/>
+                <w:lang w:eastAsia="ja-JP"/>
+              </w:rPr>
+              <m:t>≤8</m:t>
+            </m:r>
+          </m:e>
+          <m:e>
+            <m:r>
+              <w:rPr>
+                <w:rFonts w:ascii="Cambria Math" w:eastAsia="Yu Mincho" w:hAnsi="Cambria Math"/>
+                <w:lang w:eastAsia="ja-JP"/>
+              </w:rPr>
+              <m:t>C=1</m:t>
+            </m:r>
+          </m:e>
+        </m:d>
+        <m:r>
+          <w:rPr>
+            <w:rFonts w:ascii="Cambria Math" w:eastAsia="Yu Mincho" w:hAnsi="Cambria Math"/>
+            <w:lang w:eastAsia="ja-JP"/>
+          </w:rPr>
+          <m:t>=?</m:t>
+        </m:r>
+      </m:oMath>
+      <w:r>
+        <w:rPr>
+          <w:rFonts w:ascii="Cambria Math" w:eastAsia="Yu Mincho" w:hAnsi="Cambria Math"/>
+          <w:lang w:eastAsia="ja-JP"/>
+        </w:rPr>
+        <w:t xml:space="preserve"> </w:t>
+      </w:r>
+    </w:p>
+    <w:p>
+      <w:pPr>
+        <w:pStyle w:val="ListParagraph"/>
+        <w:rPr>
+          <w:rFonts w:ascii="Cambria Math" w:eastAsia="Yu Mincho" w:hAnsi="Cambria Math"/>
+          <w:lang w:eastAsia="ja-JP"/>
+        </w:rPr>
+      </w:pPr>
+      <m:oMath>
+        <m:r>
+          <w:rPr>
+            <w:rFonts w:ascii="Cambria Math" w:eastAsia="Yu Mincho" w:hAnsi="Cambria Math"/>
+            <w:lang w:eastAsia="ja-JP"/>
+          </w:rPr>
+          <m:t xml:space="preserve">P( </m:t>
+        </m:r>
+        <m:r>
+          <w:rPr>
+            <w:rFonts w:ascii="Cambria Math" w:eastAsia="Yu Mincho" w:hAnsi="Cambria Math"/>
+            <w:lang w:eastAsia="ja-JP"/>
+          </w:rPr>
+          <m:t>Y</m:t>
+        </m:r>
+        <m:r>
+          <w:rPr>
+            <w:rFonts w:ascii="Cambria Math" w:eastAsia="Yu Mincho" w:hAnsi="Cambria Math"/>
+            <w:lang w:eastAsia="ja-JP"/>
+          </w:rPr>
+          <m:t xml:space="preserve"> =9 | C = 1) = ?</m:t>
+        </m:r>
+      </m:oMath>
+      <w:r>
+        <w:rPr>
+          <w:rFonts w:ascii="Cambria Math" w:eastAsia="Yu Mincho" w:hAnsi="Cambria Math"/>
+          <w:lang w:eastAsia="ja-JP"/>
+        </w:rPr>
+        <w:t xml:space="preserve"> </w:t>
+      </w:r>
+    </w:p>
+    <w:p>
+      <w:pPr>
+        <w:pStyle w:val="ListParagraph"/>
+        <w:rPr>
+          <w:rFonts w:eastAsia="Cambria Math"/>
+        </w:rPr>
+      </w:pPr>
+    </w:p>
+    <w:p>
+      <w:pPr>
+        <w:pStyle w:val="ListParagraph"/>
+        <w:rPr>
+          <w:rFonts w:eastAsia="Cambria Math"/>
+        </w:rPr>
+      </w:pPr>
+    </w:p>
+    <w:p>
+      <w:pPr>
+        <w:pStyle w:val="ListParagraph"/>
+        <w:rPr>
+          <w:rFonts w:ascii="Cambria Math" w:eastAsia="Yu Mincho" w:hAnsi="Cambria Math"/>
+          <w:lang w:eastAsia="ja-JP"/>
+        </w:rPr>
+      </w:pPr>
+      <w:r>
+        <w:rPr>
+          <w:rFonts w:eastAsia="Cambria Math"/>
+        </w:rPr>
+        <w:t>X</w:t>
+      </w:r>
+      <w:r>
+        <w:rPr>
+          <w:rFonts w:ascii="Cambria Math" w:eastAsia="Cambria Math" w:hAnsi="Cambria Math" w:hint="eastAsia"/>
+          <w:lang w:eastAsia="ja-JP"/>
+        </w:rPr>
+        <w:t>∈</w:t>
+      </w:r>
+      <w:r>
+        <w:rPr>
+          <w:rFonts w:ascii="Cambria Math" w:eastAsia="Yu Mincho" w:hAnsi="Cambria Math"/>
+          <w:lang w:eastAsia="ja-JP"/>
+        </w:rPr>
+        <w:t xml:space="preserve"> {</w:t>
+      </w:r>
+      <w:r>
+        <w:rPr>
+          <w:rFonts w:ascii="Cambria Math" w:eastAsia="Yu Mincho" w:hAnsi="Cambria Math"/>
+          <w:lang w:eastAsia="ja-JP"/>
+        </w:rPr>
+        <w:t>3,4,5,6,7,8</w:t>
+      </w:r>
+      <w:r>
+        <w:rPr>
+          <w:rFonts w:ascii="Cambria Math" w:eastAsia="Yu Mincho" w:hAnsi="Cambria Math"/>
+          <w:lang w:eastAsia="ja-JP"/>
+        </w:rPr>
+        <w:t>,9</w:t>
+      </w:r>
+      <w:r>
+        <w:rPr>
+          <w:rFonts w:ascii="Cambria Math" w:eastAsia="Yu Mincho" w:hAnsi="Cambria Math"/>
+          <w:lang w:eastAsia="ja-JP"/>
+        </w:rPr>
+        <w:t>}</w:t>
+      </w:r>
+      <w:r>
+        <w:rPr>
+          <w:rFonts w:ascii="Cambria Math" w:eastAsia="Yu Mincho" w:hAnsi="Cambria Math"/>
+          <w:lang w:eastAsia="ja-JP"/>
+        </w:rPr>
+        <w:t xml:space="preserve"> </w:t>
+      </w:r>
+    </w:p>
+    <w:p>
+      <w:pPr>
+        <w:pStyle w:val="ListParagraph"/>
+        <w:rPr>
+          <w:rFonts w:ascii="Cambria Math" w:eastAsia="Yu Mincho" w:hAnsi="Cambria Math"/>
+          <w:lang w:eastAsia="ja-JP"/>
+        </w:rPr>
+      </w:pPr>
+      <m:oMath>
+        <m:r>
+          <w:rPr>
+            <w:rFonts w:ascii="Cambria Math" w:eastAsia="Yu Mincho" w:hAnsi="Cambria Math"/>
+            <w:lang w:eastAsia="ja-JP"/>
+          </w:rPr>
+          <m:t>P</m:t>
+        </m:r>
+        <m:r>
+          <w:rPr>
+            <w:rFonts w:ascii="Cambria Math" w:eastAsia="Yu Mincho" w:hAnsi="Cambria Math"/>
+            <w:lang w:eastAsia="ja-JP"/>
+          </w:rPr>
+          <m:t>(</m:t>
+        </m:r>
+        <m:r>
+          <w:rPr>
+            <w:rFonts w:ascii="Cambria Math" w:eastAsia="Yu Mincho" w:hAnsi="Cambria Math"/>
+            <w:lang w:eastAsia="ja-JP"/>
+          </w:rPr>
+          <m:t>3</m:t>
+        </m:r>
+        <m:r>
+          <w:rPr>
+            <w:rFonts w:ascii="Cambria Math" w:eastAsia="Yu Mincho" w:hAnsi="Cambria Math"/>
+            <w:lang w:eastAsia="ja-JP"/>
+          </w:rPr>
+          <m:t>≤ X ≤</m:t>
+        </m:r>
+        <m:r>
+          <w:rPr>
+            <w:rFonts w:ascii="Cambria Math" w:eastAsia="Yu Mincho" w:hAnsi="Cambria Math"/>
+            <w:lang w:eastAsia="ja-JP"/>
+          </w:rPr>
+          <m:t>9</m:t>
+        </m:r>
+        <m:r>
+          <w:rPr>
+            <w:rFonts w:ascii="Cambria Math" w:eastAsia="Yu Mincho" w:hAnsi="Cambria Math"/>
+            <w:lang w:eastAsia="ja-JP"/>
+          </w:rPr>
+          <m:t xml:space="preserve"> </m:t>
+        </m:r>
+        <m:r>
+          <w:rPr>
+            <w:rFonts w:ascii="Cambria Math" w:eastAsia="Yu Mincho" w:hAnsi="Cambria Math"/>
+            <w:lang w:eastAsia="ja-JP"/>
+          </w:rPr>
+          <m:t xml:space="preserve">| C = 0) = </m:t>
+        </m:r>
+        <m:r>
+          <w:rPr>
+            <w:rFonts w:ascii="Cambria Math" w:eastAsia="Yu Mincho" w:hAnsi="Cambria Math"/>
+            <w:lang w:eastAsia="ja-JP"/>
+          </w:rPr>
+          <m:t>?</m:t>
+        </m:r>
+      </m:oMath>
+      <w:r>
+        <w:rPr>
+          <w:rFonts w:ascii="Cambria Math" w:eastAsia="Yu Mincho" w:hAnsi="Cambria Math"/>
+          <w:lang w:eastAsia="ja-JP"/>
+        </w:rPr>
+        <w:t xml:space="preserve"> </w:t>
+      </w:r>
+    </w:p>
+    <w:p>
+      <w:pPr>
+        <w:pStyle w:val="ListParagraph"/>
+        <w:rPr>
+          <w:rFonts w:ascii="Cambria Math" w:eastAsia="Yu Mincho" w:hAnsi="Cambria Math"/>
+          <w:lang w:eastAsia="ja-JP"/>
+        </w:rPr>
+      </w:pPr>
+      <m:oMath>
+        <m:r>
+          <w:rPr>
+            <w:rFonts w:ascii="Cambria Math" w:eastAsia="Yu Mincho" w:hAnsi="Cambria Math"/>
+            <w:lang w:eastAsia="ja-JP"/>
+          </w:rPr>
+          <m:t>P(</m:t>
+        </m:r>
+        <m:r>
+          <w:rPr>
+            <w:rFonts w:ascii="Cambria Math" w:eastAsia="Yu Mincho" w:hAnsi="Cambria Math"/>
+            <w:lang w:eastAsia="ja-JP"/>
+          </w:rPr>
+          <m:t>1</m:t>
+        </m:r>
+        <m:r>
+          <w:rPr>
+            <w:rFonts w:ascii="Cambria Math" w:eastAsia="Yu Mincho" w:hAnsi="Cambria Math"/>
+            <w:lang w:eastAsia="ja-JP"/>
+          </w:rPr>
+          <m:t>≤ X ≤</m:t>
+        </m:r>
+        <m:r>
+          <w:rPr>
+            <w:rFonts w:ascii="Cambria Math" w:eastAsia="Yu Mincho" w:hAnsi="Cambria Math"/>
+            <w:lang w:eastAsia="ja-JP"/>
+          </w:rPr>
+          <m:t>5</m:t>
+        </m:r>
+        <m:r>
+          <w:rPr>
+            <w:rFonts w:ascii="Cambria Math" w:eastAsia="Yu Mincho" w:hAnsi="Cambria Math"/>
+            <w:lang w:eastAsia="ja-JP"/>
+          </w:rPr>
+          <m:t xml:space="preserve"> | C = </m:t>
+        </m:r>
+        <m:r>
+          <w:rPr>
+            <w:rFonts w:ascii="Cambria Math" w:eastAsia="Yu Mincho" w:hAnsi="Cambria Math"/>
+            <w:lang w:eastAsia="ja-JP"/>
+          </w:rPr>
+          <m:t>1</m:t>
+        </m:r>
+        <m:r>
+          <w:rPr>
+            <w:rFonts w:ascii="Cambria Math" w:eastAsia="Yu Mincho" w:hAnsi="Cambria Math"/>
+            <w:lang w:eastAsia="ja-JP"/>
+          </w:rPr>
+          <m:t xml:space="preserve">) = </m:t>
+        </m:r>
+        <m:r>
+          <w:rPr>
+            <w:rFonts w:ascii="Cambria Math" w:eastAsia="Yu Mincho" w:hAnsi="Cambria Math"/>
+            <w:lang w:eastAsia="ja-JP"/>
+          </w:rPr>
+          <m:t>?</m:t>
+        </m:r>
+      </m:oMath>
+      <w:r>
+        <w:rPr>
+          <w:rFonts w:ascii="Cambria Math" w:eastAsia="Yu Mincho" w:hAnsi="Cambria Math"/>
+          <w:lang w:eastAsia="ja-JP"/>
+        </w:rPr>
+        <w:t xml:space="preserve"> </w:t>
+      </w:r>
+    </w:p>
+    <w:p>
+      <w:pPr>
+        <w:pStyle w:val="ListParagraph"/>
+        <w:rPr>
+          <w:rFonts w:ascii="Cambria Math" w:eastAsia="Yu Mincho" w:hAnsi="Cambria Math"/>
+          <w:lang w:eastAsia="ja-JP"/>
+        </w:rPr>
+      </w:pPr>
+      <m:oMath>
+        <m:r>
+          <w:rPr>
+            <w:rFonts w:ascii="Cambria Math" w:eastAsia="Yu Mincho" w:hAnsi="Cambria Math"/>
+            <w:lang w:eastAsia="ja-JP"/>
+          </w:rPr>
+          <m:t>P</m:t>
+        </m:r>
+        <m:d>
+          <m:dPr>
+            <m:ctrlPr>
+              <w:rPr>
+                <w:rFonts w:ascii="Cambria Math" w:eastAsia="Yu Mincho" w:hAnsi="Cambria Math"/>
+                <w:i/>
+                <w:lang w:eastAsia="ja-JP"/>
+              </w:rPr>
+            </m:ctrlPr>
+          </m:dPr>
+          <m:e>
+            <m:r>
+              <w:rPr>
+                <w:rFonts w:ascii="Cambria Math" w:eastAsia="Yu Mincho" w:hAnsi="Cambria Math"/>
+                <w:lang w:eastAsia="ja-JP"/>
+              </w:rPr>
+              <m:t>6</m:t>
+            </m:r>
+            <m:r>
+              <w:rPr>
+                <w:rFonts w:ascii="Cambria Math" w:eastAsia="Yu Mincho" w:hAnsi="Cambria Math"/>
+                <w:lang w:eastAsia="ja-JP"/>
+              </w:rPr>
+              <m:t>≤X≤</m:t>
+            </m:r>
+            <m:r>
+              <w:rPr>
+                <w:rFonts w:ascii="Cambria Math" w:eastAsia="Yu Mincho" w:hAnsi="Cambria Math"/>
+                <w:lang w:eastAsia="ja-JP"/>
+              </w:rPr>
+              <m:t>8</m:t>
+            </m:r>
+          </m:e>
+          <m:e>
+            <m:r>
+              <w:rPr>
+                <w:rFonts w:ascii="Cambria Math" w:eastAsia="Yu Mincho" w:hAnsi="Cambria Math"/>
+                <w:lang w:eastAsia="ja-JP"/>
+              </w:rPr>
+              <m:t>C</m:t>
+            </m:r>
+            <m:r>
+              <w:rPr>
+                <w:rFonts w:ascii="Cambria Math" w:eastAsia="Yu Mincho" w:hAnsi="Cambria Math"/>
+                <w:lang w:eastAsia="ja-JP"/>
+              </w:rPr>
+              <m:t>=1</m:t>
+            </m:r>
+          </m:e>
+        </m:d>
+        <m:r>
+          <w:rPr>
+            <w:rFonts w:ascii="Cambria Math" w:eastAsia="Yu Mincho" w:hAnsi="Cambria Math"/>
+            <w:lang w:eastAsia="ja-JP"/>
+          </w:rPr>
+          <m:t>=</m:t>
+        </m:r>
+        <m:r>
+          <w:rPr>
+            <w:rFonts w:ascii="Cambria Math" w:eastAsia="Yu Mincho" w:hAnsi="Cambria Math"/>
+            <w:lang w:eastAsia="ja-JP"/>
+          </w:rPr>
+          <m:t>?</m:t>
+        </m:r>
+      </m:oMath>
+      <w:r>
+        <w:rPr>
+          <w:rFonts w:ascii="Cambria Math" w:eastAsia="Yu Mincho" w:hAnsi="Cambria Math"/>
+          <w:lang w:eastAsia="ja-JP"/>
+        </w:rPr>
+        <w:t xml:space="preserve"> </w:t>
+      </w:r>
+    </w:p>
+    <w:p>
+      <w:pPr>
+        <w:pStyle w:val="ListParagraph"/>
+        <w:rPr>
+          <w:rFonts w:ascii="Cambria Math" w:eastAsia="Yu Mincho" w:hAnsi="Cambria Math"/>
+          <w:lang w:eastAsia="ja-JP"/>
+        </w:rPr>
+      </w:pPr>
+      <m:oMath>
+        <m:r>
+          <w:rPr>
+            <w:rFonts w:ascii="Cambria Math" w:eastAsia="Yu Mincho" w:hAnsi="Cambria Math"/>
+            <w:lang w:eastAsia="ja-JP"/>
+          </w:rPr>
+          <m:t xml:space="preserve">P( X </m:t>
+        </m:r>
+        <m:r>
+          <w:rPr>
+            <w:rFonts w:ascii="Cambria Math" w:eastAsia="Yu Mincho" w:hAnsi="Cambria Math"/>
+            <w:lang w:eastAsia="ja-JP"/>
+          </w:rPr>
+          <m:t>=9</m:t>
+        </m:r>
+        <m:r>
+          <w:rPr>
+            <w:rFonts w:ascii="Cambria Math" w:eastAsia="Yu Mincho" w:hAnsi="Cambria Math"/>
+            <w:lang w:eastAsia="ja-JP"/>
+          </w:rPr>
+          <m:t xml:space="preserve"> | C = 1) = ?</m:t>
+        </m:r>
+      </m:oMath>
+      <w:r>
+        <w:rPr>
+          <w:rFonts w:ascii="Cambria Math" w:eastAsia="Yu Mincho" w:hAnsi="Cambria Math"/>
+          <w:lang w:eastAsia="ja-JP"/>
+        </w:rPr>
+        <w:t xml:space="preserve"> </w:t>
+      </w:r>
+    </w:p>
+    <w:p>
+      <w:pPr>
+        <w:pStyle w:val="ListParagraph"/>
+        <w:rPr>
+          <w:rFonts w:ascii="Cambria Math" w:eastAsia="Yu Mincho" w:hAnsi="Cambria Math"/>
+          <w:lang w:eastAsia="ja-JP"/>
+        </w:rPr>
+      </w:pPr>
+    </w:p>
+    <w:p>
+      <w:pPr>
+        <w:pStyle w:val="ListParagraph"/>
+        <w:rPr>
+          <w:rFonts w:ascii="Cambria Math" w:eastAsia="Yu Mincho" w:hAnsi="Cambria Math"/>
+          <w:lang w:eastAsia="ja-JP"/>
+        </w:rPr>
+      </w:pPr>
+    </w:p>
+    <w:p>
+      <w:pPr>
+        <w:pStyle w:val="ListParagraph"/>
+        <w:rPr>
+          <w:rFonts w:ascii="Cambria Math" w:eastAsia="Yu Mincho" w:hAnsi="Cambria Math"/>
+          <w:lang w:eastAsia="ja-JP"/>
+        </w:rPr>
+      </w:pPr>
+    </w:p>
+    <w:p>
+      <w:pPr>
+        <w:pStyle w:val="ListParagraph"/>
+        <w:ind w:left="0" w:firstLine="720"/>
+        <w:rPr>
+          <w:rFonts w:ascii="Cambria Math" w:eastAsia="Yu Mincho" w:hAnsi="Cambria Math"/>
+        </w:rPr>
+      </w:pPr>
+      <m:oMath>
+        <m:r>
+          <w:rPr>
+            <w:rFonts w:ascii="Cambria Math" w:hAnsi="Cambria Math"/>
+          </w:rPr>
+          <m:t>P</m:t>
+        </m:r>
+        <m:d>
+          <m:dPr>
+            <m:ctrlPr>
+              <w:rPr>
+                <w:rFonts w:ascii="Cambria Math" w:hAnsi="Cambria Math"/>
+                <w:i/>
+              </w:rPr>
+            </m:ctrlPr>
+          </m:dPr>
+          <m:e>
+            <m:r>
+              <w:rPr>
+                <w:rFonts w:ascii="Cambria Math" w:hAnsi="Cambria Math"/>
+              </w:rPr>
+              <m:t>1≤X≤5</m:t>
+            </m:r>
+          </m:e>
+        </m:d>
+        <m:r>
+          <w:rPr>
+            <w:rFonts w:ascii="Cambria Math" w:hAnsi="Cambria Math"/>
+          </w:rPr>
+          <m:t>=0.4</m:t>
+        </m:r>
+      </m:oMath>
+      <w:r>
+        <w:rPr>
+          <w:rFonts w:ascii="Cambria Math" w:eastAsia="Yu Mincho" w:hAnsi="Cambria Math"/>
+        </w:rPr>
+        <w:t xml:space="preserve"> </w:t>
+      </w:r>
+    </w:p>
+    <w:p>
+      <w:pPr>
+        <w:pStyle w:val="ListParagraph"/>
+        <w:ind w:left="0" w:firstLine="720"/>
+        <w:rPr>
+          <w:rFonts w:ascii="Cambria Math" w:eastAsia="Yu Mincho" w:hAnsi="Cambria Math"/>
+        </w:rPr>
+      </w:pPr>
+      <m:oMath>
+        <m:r>
+          <w:rPr>
+            <w:rFonts w:ascii="Cambria Math" w:hAnsi="Cambria Math"/>
+          </w:rPr>
+          <m:t>P</m:t>
+        </m:r>
+        <m:d>
+          <m:dPr>
+            <m:ctrlPr>
+              <w:rPr>
+                <w:rFonts w:ascii="Cambria Math" w:hAnsi="Cambria Math"/>
+                <w:i/>
+              </w:rPr>
+            </m:ctrlPr>
+          </m:dPr>
+          <m:e>
+            <m:r>
+              <w:rPr>
+                <w:rFonts w:ascii="Cambria Math" w:hAnsi="Cambria Math"/>
+              </w:rPr>
+              <m:t>1≤Y≤5</m:t>
+            </m:r>
+          </m:e>
+        </m:d>
+        <m:r>
+          <w:rPr>
+            <w:rFonts w:ascii="Cambria Math" w:hAnsi="Cambria Math"/>
+          </w:rPr>
+          <m:t>=0.4</m:t>
+        </m:r>
+        <m:r>
+          <w:rPr>
+            <w:rFonts w:ascii="Cambria Math" w:hAnsi="Cambria Math"/>
+          </w:rPr>
+          <m:t xml:space="preserve"> </m:t>
+        </m:r>
+      </m:oMath>
+      <w:r>
+        <w:rPr>
+          <w:rFonts w:ascii="Cambria Math" w:eastAsia="Yu Mincho" w:hAnsi="Cambria Math"/>
+        </w:rPr>
+        <w:t xml:space="preserve"> </w:t>
+      </w:r>
+    </w:p>
+    <w:p>
+      <w:pPr>
+        <w:pStyle w:val="ListParagraph"/>
+        <w:ind w:left="0" w:firstLine="720"/>
+        <w:rPr>
+          <w:rFonts w:ascii="Cambria Math" w:eastAsia="Yu Mincho" w:hAnsi="Cambria Math"/>
+          <w:lang w:eastAsia="ja-JP"/>
+        </w:rPr>
+      </w:pPr>
+      <m:oMath>
+        <m:r>
+          <w:rPr>
+            <w:rFonts w:ascii="Cambria Math" w:hAnsi="Cambria Math"/>
+          </w:rPr>
+          <m:t>P</m:t>
+        </m:r>
+        <m:d>
+          <m:dPr>
+            <m:ctrlPr>
+              <w:rPr>
+                <w:rFonts w:ascii="Cambria Math" w:hAnsi="Cambria Math"/>
+                <w:i/>
+              </w:rPr>
+            </m:ctrlPr>
+          </m:dPr>
+          <m:e>
+            <m:r>
+              <w:rPr>
+                <w:rFonts w:ascii="Cambria Math" w:hAnsi="Cambria Math"/>
+              </w:rPr>
+              <m:t>C=0</m:t>
+            </m:r>
+          </m:e>
+        </m:d>
+        <m:r>
+          <w:rPr>
+            <w:rFonts w:ascii="Cambria Math" w:hAnsi="Cambria Math"/>
+          </w:rPr>
+          <m:t>=0.</m:t>
+        </m:r>
+        <m:r>
+          <w:rPr>
+            <w:rFonts w:ascii="Cambria Math" w:hAnsi="Cambria Math"/>
+          </w:rPr>
+          <m:t>3</m:t>
+        </m:r>
+      </m:oMath>
+      <w:r>
+        <w:rPr>
+          <w:rFonts w:ascii="Cambria Math" w:eastAsia="Yu Mincho" w:hAnsi="Cambria Math"/>
+          <w:lang w:eastAsia="ja-JP"/>
+        </w:rPr>
+        <w:t xml:space="preserve"> </w:t>
+      </w:r>
+    </w:p>
+    <w:p>
+      <w:pPr>
+        <w:pStyle w:val="ListParagraph"/>
+        <w:rPr>
+          <w:rFonts w:ascii="Cambria Math" w:eastAsia="Yu Mincho" w:hAnsi="Cambria Math"/>
+          <w:lang w:eastAsia="ja-JP"/>
+        </w:rPr>
+      </w:pPr>
+    </w:p>
+    <w:p>
+      <w:pPr>
+        <w:rPr>
+          <w:rFonts w:ascii="Cambria Math" w:eastAsia="Yu Mincho" w:hAnsi="Cambria Math"/>
+          <w:lang w:eastAsia="ja-JP"/>
+        </w:rPr>
+      </w:pPr>
+    </w:p>
+    <w:p>
+      <w:pPr>
+        <w:rPr>
+          <w:rFonts w:ascii="Cambria Math" w:eastAsia="Yu Mincho" w:hAnsi="Cambria Math"/>
+          <w:lang w:eastAsia="ja-JP"/>
+        </w:rPr>
+      </w:pPr>
+    </w:p>
+    <w:p>
+      <w:pPr>
+        <w:rPr>
+          <w:rFonts w:ascii="Cambria Math" w:eastAsia="Yu Mincho" w:hAnsi="Cambria Math"/>
+          <w:lang w:eastAsia="ja-JP"/>
+        </w:rPr>
+      </w:pPr>
+    </w:p>
+    <w:p>
+      <w:pPr>
+        <w:rPr>
+          <w:rFonts w:ascii="Cambria Math" w:eastAsia="Yu Mincho" w:hAnsi="Cambria Math"/>
+          <w:lang w:eastAsia="ja-JP"/>
+        </w:rPr>
+      </w:pPr>
+    </w:p>
+    <w:p>
+      <w:pPr>
+        <w:rPr>
+          <w:rFonts w:ascii="Cambria Math" w:eastAsia="Yu Mincho" w:hAnsi="Cambria Math"/>
+          <w:lang w:eastAsia="ja-JP"/>
+        </w:rPr>
+      </w:pPr>
+    </w:p>
+    <w:p>
+      <w:pPr>
+        <w:rPr>
+          <w:rFonts w:ascii="Cambria Math" w:eastAsia="Yu Mincho" w:hAnsi="Cambria Math"/>
+          <w:lang w:eastAsia="ja-JP"/>
+        </w:rPr>
+      </w:pPr>
+    </w:p>
+    <w:p>
+      <w:pPr>
+        <w:rPr>
+          <w:rFonts w:ascii="Cambria Math" w:eastAsia="Yu Mincho" w:hAnsi="Cambria Math"/>
+          <w:lang w:eastAsia="ja-JP"/>
+        </w:rPr>
+      </w:pPr>
+    </w:p>
+    <w:p>
+      <w:pPr>
+        <w:rPr>
+          <w:rFonts w:ascii="Cambria Math" w:eastAsia="Yu Mincho" w:hAnsi="Cambria Math"/>
+          <w:lang w:eastAsia="ja-JP"/>
+        </w:rPr>
+      </w:pPr>
+    </w:p>
+    <w:p>
+      <w:pPr>
+        <w:rPr>
+          <w:rFonts w:ascii="Cambria Math" w:eastAsia="Yu Mincho" w:hAnsi="Cambria Math"/>
+          <w:lang w:eastAsia="ja-JP"/>
+        </w:rPr>
+      </w:pPr>
+    </w:p>
+    <w:p>
+      <w:pPr>
+        <w:rPr>
+          <w:rFonts w:ascii="Cambria Math" w:eastAsia="Yu Mincho" w:hAnsi="Cambria Math"/>
+          <w:lang w:eastAsia="ja-JP"/>
+        </w:rPr>
+      </w:pPr>
+    </w:p>
+    <w:p>
+      <w:pPr>
+        <w:rPr>
+          <w:rFonts w:ascii="Cambria Math" w:eastAsia="Yu Mincho" w:hAnsi="Cambria Math"/>
+          <w:lang w:eastAsia="ja-JP"/>
+        </w:rPr>
+      </w:pPr>
+    </w:p>
+    <w:p>
+      <w:pPr>
+        <w:rPr>
+          <w:rFonts w:ascii="Cambria Math" w:eastAsia="Yu Mincho" w:hAnsi="Cambria Math"/>
+          <w:lang w:eastAsia="ja-JP"/>
+        </w:rPr>
+      </w:pPr>
+    </w:p>
+    <w:p>
+      <w:pPr>
+        <w:rPr>
+          <w:rFonts w:ascii="Cambria Math" w:eastAsia="Yu Mincho" w:hAnsi="Cambria Math"/>
+          <w:lang w:eastAsia="ja-JP"/>
+        </w:rPr>
+      </w:pPr>
+    </w:p>
+    <w:p>
+      <w:pPr>
+        <w:rPr>
+          <w:rFonts w:ascii="Cambria Math" w:eastAsia="Yu Mincho" w:hAnsi="Cambria Math"/>
+          <w:lang w:eastAsia="ja-JP"/>
+        </w:rPr>
+      </w:pPr>
+    </w:p>
+    <w:p>
+      <w:pPr>
+        <w:rPr>
+          <w:rFonts w:ascii="Cambria Math" w:eastAsia="Yu Mincho" w:hAnsi="Cambria Math"/>
+          <w:lang w:eastAsia="ja-JP"/>
+        </w:rPr>
+      </w:pPr>
+    </w:p>
+    <w:p>
+      <w:pPr>
+        <w:rPr>
+          <w:rFonts w:eastAsiaTheme="minorEastAsia"/>
         </w:rPr>
       </w:pPr>
     </w:p>
@@ -1224,52 +2587,118 @@
         </w:numPr>
         <w:rPr>
           <w:rFonts w:eastAsiaTheme="minorEastAsia"/>
-          <w:lang w:val="en-US"/>
-        </w:rPr>
-      </w:pPr>
-      <w:r>
-        <w:rPr>
-          <w:rFonts w:eastAsiaTheme="minorEastAsia"/>
-          <w:lang w:val="en-US"/>
-        </w:rPr>
+        </w:rPr>
+      </w:pPr>
+      <w:r>
+        <w:rPr>
+          <w:rFonts w:eastAsiaTheme="minorEastAsia"/>
+        </w:rPr>
+        <w:lastRenderedPageBreak/>
         <w:t xml:space="preserve">The probability of </w:t>
       </w:r>
-      <w:proofErr w:type="spellStart"/>
-      <w:r>
-        <w:rPr>
-          <w:rFonts w:eastAsiaTheme="minorEastAsia"/>
-          <w:lang w:val="en-US"/>
-        </w:rPr>
-        <w:t>Wolt</w:t>
-      </w:r>
-      <w:proofErr w:type="spellEnd"/>
-      <w:r>
-        <w:rPr>
-          <w:rFonts w:eastAsiaTheme="minorEastAsia"/>
-          <w:lang w:val="en-US"/>
-        </w:rPr>
-        <w:t xml:space="preserve"> arriving on time</w:t>
-      </w:r>
-      <w:r>
-        <w:rPr>
-          <w:rFonts w:eastAsiaTheme="minorEastAsia"/>
-          <w:lang w:val="en-US"/>
+      <w:r>
+        <w:rPr>
+          <w:rFonts w:eastAsiaTheme="minorEastAsia"/>
+        </w:rPr>
+        <w:t>Wolt arriving on time</w:t>
+      </w:r>
+      <w:r>
+        <w:rPr>
+          <w:rFonts w:eastAsiaTheme="minorEastAsia"/>
         </w:rPr>
         <w:t xml:space="preserve"> is 0.7</w:t>
       </w:r>
       <w:r>
         <w:rPr>
           <w:rFonts w:eastAsiaTheme="minorEastAsia"/>
-          <w:lang w:val="en-US"/>
         </w:rPr>
         <w:t>5</w:t>
       </w:r>
       <w:r>
         <w:rPr>
           <w:rFonts w:eastAsiaTheme="minorEastAsia"/>
-          <w:lang w:val="en-US"/>
         </w:rPr>
         <w:t>.</w:t>
+      </w:r>
+    </w:p>
+    <w:p>
+      <w:pPr>
+        <w:pStyle w:val="ListParagraph"/>
+        <w:rPr>
+          <w:rFonts w:eastAsiaTheme="minorEastAsia"/>
+          <w:u w:val="single"/>
+        </w:rPr>
+      </w:pPr>
+      <w:r>
+        <w:rPr>
+          <w:rFonts w:eastAsiaTheme="minorEastAsia"/>
+          <w:u w:val="single"/>
+        </w:rPr>
+        <w:t>Define</w:t>
+      </w:r>
+      <w:r>
+        <w:rPr>
+          <w:rFonts w:eastAsiaTheme="minorEastAsia"/>
+          <w:u w:val="single"/>
+        </w:rPr>
+        <w:t>:</w:t>
+      </w:r>
+    </w:p>
+    <w:p>
+      <w:pPr>
+        <w:pStyle w:val="ListParagraph"/>
+        <w:numPr>
+          <w:ilvl w:val="0"/>
+          <w:numId w:val="4"/>
+        </w:numPr>
+        <w:rPr>
+          <w:rFonts w:eastAsiaTheme="minorEastAsia"/>
+        </w:rPr>
+      </w:pPr>
+      <w:r>
+        <w:rPr>
+          <w:rFonts w:eastAsiaTheme="minorEastAsia"/>
+        </w:rPr>
+        <w:t xml:space="preserve">On </w:t>
+      </w:r>
+      <w:r>
+        <w:rPr>
+          <w:rFonts w:eastAsiaTheme="minorEastAsia"/>
+        </w:rPr>
+        <w:t>time,</w:t>
+      </w:r>
+      <w:r>
+        <w:t xml:space="preserve"> </w:t>
+      </w:r>
+      <w:r>
+        <w:t>A</w:t>
+      </w:r>
+      <w:r>
+        <w:rPr>
+          <w:vertAlign w:val="superscript"/>
+        </w:rPr>
+        <w:t>—</w:t>
+      </w:r>
+      <w:r>
+        <w:rPr>
+          <w:rFonts w:eastAsiaTheme="minorEastAsia"/>
+        </w:rPr>
+        <w:t>late P(A)=0.75 and P(</w:t>
+      </w:r>
+      <w:r>
+        <w:t>A</w:t>
+      </w:r>
+      <w:r>
+        <w:rPr>
+          <w:vertAlign w:val="superscript"/>
+        </w:rPr>
+        <w:t>-</w:t>
+      </w:r>
+      <w:r>
+        <w:rPr>
+          <w:rFonts w:eastAsiaTheme="minorEastAsia"/>
+        </w:rPr>
+        <w:t>) = 0.25</w:t>
       </w:r>
     </w:p>
     <w:p>
@@ -1281,57 +2710,214 @@
         </w:numPr>
         <w:rPr>
           <w:rFonts w:eastAsiaTheme="minorEastAsia"/>
-          <w:lang w:val="en-US"/>
-        </w:rPr>
-      </w:pPr>
-      <w:r>
-        <w:rPr>
-          <w:rFonts w:eastAsiaTheme="minorEastAsia"/>
-          <w:lang w:val="en-US"/>
+        </w:rPr>
+      </w:pPr>
+      <w:r>
+        <w:rPr>
+          <w:rFonts w:eastAsiaTheme="minorEastAsia"/>
         </w:rPr>
         <w:t xml:space="preserve">What is the probability of having </w:t>
       </w:r>
       <w:r>
         <w:rPr>
           <w:rFonts w:eastAsiaTheme="minorEastAsia"/>
-          <w:lang w:val="en-US"/>
         </w:rPr>
         <w:t>2</w:t>
       </w:r>
       <w:r>
         <w:rPr>
           <w:rFonts w:eastAsiaTheme="minorEastAsia"/>
-          <w:lang w:val="en-US"/>
         </w:rPr>
         <w:t xml:space="preserve"> </w:t>
       </w:r>
       <w:r>
         <w:rPr>
           <w:rFonts w:eastAsiaTheme="minorEastAsia"/>
-          <w:lang w:val="en-US"/>
         </w:rPr>
         <w:t>on-time</w:t>
       </w:r>
       <w:r>
         <w:rPr>
           <w:rFonts w:eastAsiaTheme="minorEastAsia"/>
-          <w:lang w:val="en-US"/>
         </w:rPr>
         <w:t xml:space="preserve"> meals in a week (</w:t>
       </w:r>
       <w:r>
         <w:rPr>
           <w:rFonts w:eastAsiaTheme="minorEastAsia"/>
-          <w:lang w:val="en-US"/>
         </w:rPr>
         <w:t>7</w:t>
       </w:r>
       <w:r>
         <w:rPr>
           <w:rFonts w:eastAsiaTheme="minorEastAsia"/>
-          <w:lang w:val="en-US"/>
         </w:rPr>
         <w:t xml:space="preserve"> days)?</w:t>
+      </w:r>
+    </w:p>
+    <w:p>
+      <w:pPr>
+        <w:pStyle w:val="ListParagraph"/>
+        <w:ind w:left="1440"/>
+        <w:rPr>
+          <w:rFonts w:eastAsiaTheme="minorEastAsia"/>
+        </w:rPr>
+      </w:pPr>
+      <w:r>
+        <w:rPr>
+          <w:rFonts w:eastAsiaTheme="minorEastAsia"/>
+        </w:rPr>
+        <w:t xml:space="preserve">This is the equivalent to </w:t>
+      </w:r>
+      <w:r>
+        <w:rPr>
+          <w:rFonts w:eastAsiaTheme="minorEastAsia"/>
+        </w:rPr>
+        <w:t xml:space="preserve">have 2 </w:t>
+      </w:r>
+      <w:r>
+        <w:rPr>
+          <w:rFonts w:eastAsiaTheme="minorEastAsia"/>
+        </w:rPr>
+        <w:t>success</w:t>
+      </w:r>
+      <w:r>
+        <w:rPr>
+          <w:rFonts w:eastAsiaTheme="minorEastAsia"/>
+        </w:rPr>
+        <w:t xml:space="preserve"> out of 7 in</w:t>
+      </w:r>
+      <w:r>
+        <w:rPr>
+          <w:rFonts w:eastAsiaTheme="minorEastAsia"/>
+        </w:rPr>
+        <w:t xml:space="preserve"> a</w:t>
+      </w:r>
+      <w:r>
+        <w:rPr>
+          <w:rFonts w:eastAsiaTheme="minorEastAsia"/>
+        </w:rPr>
+        <w:t xml:space="preserve"> </w:t>
+      </w:r>
+      <w:r>
+        <w:rPr>
+          <w:rFonts w:eastAsiaTheme="minorEastAsia"/>
+        </w:rPr>
+        <w:t>Bernoulli trail</w:t>
+      </w:r>
+      <w:r>
+        <w:rPr>
+          <w:rFonts w:eastAsiaTheme="minorEastAsia"/>
+        </w:rPr>
+        <w:t xml:space="preserve"> thus we compute:</w:t>
+      </w:r>
+    </w:p>
+    <w:p>
+      <w:pPr>
+        <w:pStyle w:val="ListParagraph"/>
+        <w:ind w:left="1440"/>
+        <w:rPr>
+          <w:rFonts w:eastAsiaTheme="minorEastAsia"/>
+        </w:rPr>
+      </w:pPr>
+      <w:r>
+        <w:rPr>
+          <w:rFonts w:eastAsiaTheme="minorEastAsia"/>
+        </w:rPr>
+        <w:t xml:space="preserve">P(X=2) = </w:t>
+      </w:r>
+      <m:oMath>
+        <m:d>
+          <m:dPr>
+            <m:ctrlPr>
+              <w:rPr>
+                <w:rFonts w:ascii="Cambria Math" w:eastAsiaTheme="minorEastAsia" w:hAnsi="Cambria Math"/>
+                <w:i/>
+              </w:rPr>
+            </m:ctrlPr>
+          </m:dPr>
+          <m:e>
+            <m:f>
+              <m:fPr>
+                <m:type m:val="noBar"/>
+                <m:ctrlPr>
+                  <w:rPr>
+                    <w:rFonts w:ascii="Cambria Math" w:eastAsiaTheme="minorEastAsia" w:hAnsi="Cambria Math"/>
+                    <w:i/>
+                  </w:rPr>
+                </m:ctrlPr>
+              </m:fPr>
+              <m:num>
+                <m:r>
+                  <w:rPr>
+                    <w:rFonts w:ascii="Cambria Math" w:eastAsiaTheme="minorEastAsia" w:hAnsi="Cambria Math"/>
+                  </w:rPr>
+                  <m:t>7</m:t>
+                </m:r>
+              </m:num>
+              <m:den>
+                <m:r>
+                  <w:rPr>
+                    <w:rFonts w:ascii="Cambria Math" w:eastAsiaTheme="minorEastAsia" w:hAnsi="Cambria Math"/>
+                  </w:rPr>
+                  <m:t>2</m:t>
+                </m:r>
+              </m:den>
+            </m:f>
+          </m:e>
+        </m:d>
+      </m:oMath>
+      <w:r>
+        <w:rPr>
+          <w:rFonts w:eastAsiaTheme="minorEastAsia"/>
+        </w:rPr>
+        <w:t xml:space="preserve"> </w:t>
+      </w:r>
+      <w:r>
+        <w:rPr>
+          <w:rFonts w:eastAsiaTheme="minorEastAsia"/>
+        </w:rPr>
+        <w:t>* 0.75</w:t>
+      </w:r>
+      <w:r>
+        <w:rPr>
+          <w:rFonts w:eastAsiaTheme="minorEastAsia"/>
+          <w:vertAlign w:val="superscript"/>
+        </w:rPr>
+        <w:t xml:space="preserve">2 </w:t>
+      </w:r>
+      <w:r>
+        <w:rPr>
+          <w:rFonts w:eastAsiaTheme="minorEastAsia"/>
+        </w:rPr>
+        <w:t>* 0.25</w:t>
+      </w:r>
+      <w:r>
+        <w:rPr>
+          <w:rFonts w:eastAsiaTheme="minorEastAsia"/>
+          <w:vertAlign w:val="superscript"/>
+        </w:rPr>
+        <w:t>5</w:t>
+      </w:r>
+      <w:r>
+        <w:rPr>
+          <w:rFonts w:eastAsiaTheme="minorEastAsia"/>
+        </w:rPr>
+        <w:t xml:space="preserve"> </w:t>
+      </w:r>
+      <w:r>
+        <w:rPr>
+          <w:rFonts w:eastAsiaTheme="minorEastAsia"/>
+          <w:highlight w:val="yellow"/>
+        </w:rPr>
+        <w:t xml:space="preserve">= </w:t>
+      </w:r>
+      <w:r>
+        <w:rPr>
+          <w:rFonts w:eastAsiaTheme="minorEastAsia"/>
+          <w:highlight w:val="yellow"/>
+        </w:rPr>
+        <w:t>0.01153</w:t>
       </w:r>
     </w:p>
     <w:p>
@@ -1343,43 +2929,174 @@
         </w:numPr>
         <w:rPr>
           <w:rFonts w:eastAsiaTheme="minorEastAsia"/>
-          <w:lang w:val="en-US"/>
-        </w:rPr>
-      </w:pPr>
-      <w:r>
-        <w:rPr>
-          <w:rFonts w:eastAsiaTheme="minorEastAsia"/>
-          <w:lang w:val="en-US"/>
+        </w:rPr>
+      </w:pPr>
+      <w:r>
+        <w:rPr>
+          <w:rFonts w:eastAsiaTheme="minorEastAsia"/>
         </w:rPr>
         <w:t xml:space="preserve">What is the probability of having at least </w:t>
       </w:r>
       <w:r>
         <w:rPr>
           <w:rFonts w:eastAsiaTheme="minorEastAsia"/>
-          <w:lang w:val="en-US"/>
         </w:rPr>
         <w:t>4</w:t>
       </w:r>
       <w:r>
         <w:rPr>
           <w:rFonts w:eastAsiaTheme="minorEastAsia"/>
-          <w:lang w:val="en-US"/>
         </w:rPr>
         <w:t xml:space="preserve"> </w:t>
       </w:r>
       <w:r>
         <w:rPr>
           <w:rFonts w:eastAsiaTheme="minorEastAsia"/>
-          <w:lang w:val="en-US"/>
         </w:rPr>
         <w:t>on-time</w:t>
       </w:r>
       <w:r>
         <w:rPr>
           <w:rFonts w:eastAsiaTheme="minorEastAsia"/>
-          <w:lang w:val="en-US"/>
         </w:rPr>
         <w:t xml:space="preserve"> meals in a week?</w:t>
+      </w:r>
+    </w:p>
+    <w:p>
+      <w:pPr>
+        <w:pStyle w:val="ListParagraph"/>
+        <w:ind w:left="1440"/>
+        <w:rPr>
+          <w:rFonts w:eastAsiaTheme="minorEastAsia"/>
+        </w:rPr>
+      </w:pPr>
+      <w:r>
+        <w:rPr>
+          <w:rFonts w:eastAsiaTheme="minorEastAsia"/>
+        </w:rPr>
+        <w:t>having at least 4 on-time meals</w:t>
+      </w:r>
+      <w:r>
+        <w:rPr>
+          <w:rFonts w:eastAsiaTheme="minorEastAsia"/>
+        </w:rPr>
+        <w:t xml:space="preserve"> is </w:t>
+      </w:r>
+      <w:r>
+        <w:rPr>
+          <w:rFonts w:eastAsiaTheme="minorEastAsia"/>
+        </w:rPr>
+        <w:t xml:space="preserve">equal to (1-(0 meals on time + 1 </w:t>
+      </w:r>
+      <w:r>
+        <w:rPr>
+          <w:rFonts w:eastAsiaTheme="minorEastAsia"/>
+        </w:rPr>
+        <w:t>meal</w:t>
+      </w:r>
+      <w:r>
+        <w:rPr>
+          <w:rFonts w:eastAsiaTheme="minorEastAsia"/>
+        </w:rPr>
+        <w:t xml:space="preserve"> on time + 2 </w:t>
+      </w:r>
+      <w:r>
+        <w:rPr>
+          <w:rFonts w:eastAsiaTheme="minorEastAsia"/>
+        </w:rPr>
+        <w:t>meals</w:t>
+      </w:r>
+      <w:r>
+        <w:rPr>
+          <w:rFonts w:eastAsiaTheme="minorEastAsia"/>
+        </w:rPr>
+        <w:t xml:space="preserve"> on time + 3 meals on time)) = 1 – (</w:t>
+      </w:r>
+      <w:r>
+        <w:rPr>
+          <w:rFonts w:eastAsiaTheme="minorEastAsia"/>
+        </w:rPr>
+        <w:t>P(X=</w:t>
+      </w:r>
+      <w:r>
+        <w:rPr>
+          <w:rFonts w:eastAsiaTheme="minorEastAsia"/>
+        </w:rPr>
+        <w:t>0) +</w:t>
+      </w:r>
+      <w:r>
+        <w:rPr>
+          <w:rFonts w:eastAsiaTheme="minorEastAsia"/>
+        </w:rPr>
+        <w:t>P(X=</w:t>
+      </w:r>
+      <w:r>
+        <w:rPr>
+          <w:rFonts w:eastAsiaTheme="minorEastAsia"/>
+        </w:rPr>
+        <w:t>1) +</w:t>
+      </w:r>
+      <w:r>
+        <w:rPr>
+          <w:rFonts w:eastAsiaTheme="minorEastAsia"/>
+        </w:rPr>
+        <w:t>P(X=</w:t>
+      </w:r>
+      <w:r>
+        <w:rPr>
+          <w:rFonts w:eastAsiaTheme="minorEastAsia"/>
+        </w:rPr>
+        <w:t>2) +</w:t>
+      </w:r>
+      <w:r>
+        <w:rPr>
+          <w:rFonts w:eastAsiaTheme="minorEastAsia"/>
+        </w:rPr>
+        <w:t xml:space="preserve"> </w:t>
+      </w:r>
+      <w:r>
+        <w:rPr>
+          <w:rFonts w:eastAsiaTheme="minorEastAsia"/>
+        </w:rPr>
+        <w:t>P(X=</w:t>
+      </w:r>
+      <w:r>
+        <w:rPr>
+          <w:rFonts w:eastAsiaTheme="minorEastAsia"/>
+        </w:rPr>
+        <w:t xml:space="preserve">3)) = </w:t>
+      </w:r>
+      <w:r>
+        <w:rPr>
+          <w:rFonts w:eastAsiaTheme="minorEastAsia"/>
+        </w:rPr>
+        <w:t xml:space="preserve">1 – </w:t>
+      </w:r>
+      <w:r>
+        <w:rPr>
+          <w:rFonts w:eastAsiaTheme="minorEastAsia"/>
+        </w:rPr>
+        <w:t>0.07055099 =</w:t>
+      </w:r>
+      <w:r>
+        <w:rPr>
+          <w:rFonts w:eastAsiaTheme="minorEastAsia"/>
+          <w:highlight w:val="yellow"/>
+        </w:rPr>
+        <w:t xml:space="preserve"> </w:t>
+      </w:r>
+      <w:r>
+        <w:rPr>
+          <w:rFonts w:eastAsiaTheme="minorEastAsia"/>
+          <w:highlight w:val="yellow"/>
+        </w:rPr>
+        <w:t>0.92944901</w:t>
+      </w:r>
+      <w:r>
+        <w:rPr>
+          <w:rFonts w:eastAsiaTheme="minorEastAsia"/>
+        </w:rPr>
+        <w:t>.</w:t>
       </w:r>
     </w:p>
     <w:p>
@@ -1391,132 +3108,175 @@
         </w:numPr>
         <w:rPr>
           <w:rFonts w:eastAsiaTheme="minorEastAsia"/>
-          <w:lang w:val="en-US"/>
-        </w:rPr>
-      </w:pPr>
-      <w:r>
-        <w:rPr>
-          <w:rFonts w:eastAsiaTheme="minorEastAsia"/>
-          <w:lang w:val="en-US"/>
+        </w:rPr>
+      </w:pPr>
+      <w:r>
+        <w:rPr>
+          <w:rFonts w:eastAsiaTheme="minorEastAsia"/>
         </w:rPr>
         <w:t>A c</w:t>
       </w:r>
       <w:r>
         <w:rPr>
           <w:rFonts w:eastAsiaTheme="minorEastAsia"/>
-          <w:lang w:val="en-US"/>
         </w:rPr>
         <w:t>ompany</w:t>
       </w:r>
       <w:r>
         <w:rPr>
           <w:rFonts w:eastAsiaTheme="minorEastAsia"/>
-          <w:lang w:val="en-US"/>
         </w:rPr>
         <w:t xml:space="preserve"> of 100 </w:t>
       </w:r>
       <w:r>
         <w:rPr>
           <w:rFonts w:eastAsiaTheme="minorEastAsia"/>
-          <w:lang w:val="en-US"/>
         </w:rPr>
         <w:t>employees</w:t>
       </w:r>
       <w:r>
         <w:rPr>
           <w:rFonts w:eastAsiaTheme="minorEastAsia"/>
-          <w:lang w:val="en-US"/>
         </w:rPr>
         <w:t xml:space="preserve"> recorded the number of </w:t>
       </w:r>
       <w:r>
         <w:rPr>
           <w:rFonts w:eastAsiaTheme="minorEastAsia"/>
-          <w:lang w:val="en-US"/>
         </w:rPr>
         <w:t>on-time</w:t>
       </w:r>
       <w:r>
         <w:rPr>
           <w:rFonts w:eastAsiaTheme="minorEastAsia"/>
-          <w:lang w:val="en-US"/>
         </w:rPr>
         <w:t xml:space="preserve"> meals they had during a </w:t>
       </w:r>
       <w:r>
         <w:rPr>
           <w:rFonts w:eastAsiaTheme="minorEastAsia"/>
-          <w:lang w:val="en-US"/>
         </w:rPr>
         <w:t>particular</w:t>
       </w:r>
       <w:r>
         <w:rPr>
           <w:rFonts w:eastAsiaTheme="minorEastAsia"/>
-          <w:lang w:val="en-US"/>
         </w:rPr>
         <w:t xml:space="preserve"> week</w:t>
       </w:r>
       <w:r>
         <w:rPr>
           <w:rFonts w:eastAsiaTheme="minorEastAsia"/>
-          <w:lang w:val="en-US"/>
         </w:rPr>
         <w:t xml:space="preserve"> and </w:t>
       </w:r>
       <w:r>
         <w:rPr>
           <w:rFonts w:eastAsiaTheme="minorEastAsia"/>
-          <w:lang w:val="en-US"/>
         </w:rPr>
         <w:t>averaged their results. What do you expect the value of that average to be?</w:t>
       </w:r>
-    </w:p>
-    <w:p>
-      <w:pPr>
-        <w:rPr>
-          <w:rFonts w:eastAsiaTheme="minorEastAsia"/>
-          <w:lang w:val="en-US"/>
-        </w:rPr>
-      </w:pPr>
-    </w:p>
-    <w:p>
-      <w:pPr>
-        <w:rPr>
-          <w:lang w:val="en-US"/>
-        </w:rPr>
-      </w:pPr>
-    </w:p>
-    <w:p>
-      <w:pPr>
-        <w:rPr>
-          <w:lang w:val="en-US"/>
-        </w:rPr>
-      </w:pPr>
-    </w:p>
-    <w:p>
-      <w:pPr>
-        <w:rPr>
-          <w:lang w:val="en-US"/>
-        </w:rPr>
-      </w:pPr>
-      <w:r>
-        <w:rPr>
-          <w:lang w:val="en-US"/>
-        </w:rPr>
+      <w:r>
+        <w:rPr>
+          <w:rFonts w:eastAsiaTheme="minorEastAsia"/>
+        </w:rPr>
+        <w:br/>
+        <w:t xml:space="preserve">as </w:t>
+      </w:r>
+      <w:r>
+        <w:rPr>
+          <w:rFonts w:eastAsiaTheme="minorEastAsia"/>
+        </w:rPr>
+        <w:t xml:space="preserve">all </w:t>
+      </w:r>
+      <w:r>
+        <w:rPr>
+          <w:rFonts w:eastAsiaTheme="minorEastAsia"/>
+        </w:rPr>
+        <w:t>"</w:t>
+      </w:r>
+      <w:r>
+        <w:rPr>
+          <w:rFonts w:eastAsiaTheme="minorEastAsia"/>
+        </w:rPr>
+        <w:t>Wolters</w:t>
+      </w:r>
+      <w:r>
+        <w:rPr>
+          <w:rFonts w:eastAsiaTheme="minorEastAsia"/>
+        </w:rPr>
+        <w:t>"</w:t>
+      </w:r>
+      <w:r>
+        <w:rPr>
+          <w:rFonts w:eastAsiaTheme="minorEastAsia"/>
+        </w:rPr>
+        <w:t xml:space="preserve"> are </w:t>
+      </w:r>
+      <w:r>
+        <w:rPr>
+          <w:rFonts w:eastAsiaTheme="minorEastAsia"/>
+        </w:rPr>
+        <w:t>independent</w:t>
+      </w:r>
+      <w:r>
+        <w:rPr>
+          <w:rFonts w:eastAsiaTheme="minorEastAsia"/>
+        </w:rPr>
+        <w:t xml:space="preserve"> and each one as the probability of 0.75 to be on time, we use </w:t>
+      </w:r>
+      <w:r>
+        <w:rPr>
+          <w:rFonts w:eastAsiaTheme="minorEastAsia"/>
+        </w:rPr>
+        <w:t xml:space="preserve">the </w:t>
+      </w:r>
+      <w:r>
+        <w:rPr>
+          <w:rFonts w:eastAsiaTheme="minorEastAsia"/>
+        </w:rPr>
+        <w:t xml:space="preserve">Expected value formula of the binomial distribution </w:t>
+      </w:r>
+      <w:r>
+        <w:rPr>
+          <w:rFonts w:eastAsiaTheme="minorEastAsia"/>
+        </w:rPr>
+        <w:t>i.e.,</w:t>
+      </w:r>
+      <w:r>
+        <w:rPr>
+          <w:rFonts w:eastAsiaTheme="minorEastAsia"/>
+        </w:rPr>
+        <w:t xml:space="preserve"> n*P </w:t>
+      </w:r>
+      <w:r>
+        <w:rPr>
+          <w:rFonts w:eastAsiaTheme="minorEastAsia"/>
+        </w:rPr>
+        <w:t>to get 5.25 on time meals per week</w:t>
+      </w:r>
+      <w:r>
+        <w:rPr>
+          <w:rFonts w:eastAsiaTheme="minorEastAsia"/>
+        </w:rPr>
+        <w:t xml:space="preserve"> and that is the average.</w:t>
+      </w:r>
+    </w:p>
+    <w:p>
+      <w:pPr>
+        <w:rPr>
+          <w:rFonts w:eastAsiaTheme="minorEastAsia"/>
+        </w:rPr>
+      </w:pPr>
+    </w:p>
+    <w:p/>
+    <w:p>
+      <w:r>
         <w:t>Coding exercise</w:t>
       </w:r>
     </w:p>
     <w:p>
-      <w:pPr>
-        <w:rPr>
-          <w:lang w:val="en-US"/>
-        </w:rPr>
-      </w:pPr>
-      <w:r>
-        <w:rPr>
-          <w:lang w:val="en-US"/>
-        </w:rPr>
+      <w:r>
         <w:t>Follow the instructions supplied for you in the MAP classifier Jupyter notebook.</w:t>
       </w:r>
     </w:p>
@@ -1531,7 +3291,7 @@
 </file>
 
 <file path=word/endnotes.xml><?xml version="1.0" encoding="utf-8"?>
-<w:endnotes xmlns:wpc="http://schemas.microsoft.com/office/word/2010/wordprocessingCanvas" xmlns:cx="http://schemas.microsoft.com/office/drawing/2014/chartex" xmlns:cx1="http://schemas.microsoft.com/office/drawing/2015/9/8/chartex" xmlns:cx2="http://schemas.microsoft.com/office/drawing/2015/10/21/chartex" xmlns:cx3="http://schemas.microsoft.com/office/drawing/2016/5/9/chartex" xmlns:cx4="http://schemas.microsoft.com/office/drawing/2016/5/10/chartex" xmlns:cx5="http://schemas.microsoft.com/office/drawing/2016/5/11/chartex" xmlns:cx6="http://schemas.microsoft.com/office/drawing/2016/5/12/chartex" xmlns:cx7="http://schemas.microsoft.com/office/drawing/2016/5/13/chartex" xmlns:cx8="http://schemas.microsoft.com/office/drawing/2016/5/14/chartex" xmlns:mc="http://schemas.openxmlformats.org/markup-compatibility/2006" xmlns:aink="http://schemas.microsoft.com/office/drawing/2016/ink" xmlns:am3d="http://schemas.microsoft.com/office/drawing/2017/model3d" xmlns:o="urn:schemas-microsoft-com:office:office" xmlns:r="http://schemas.openxmlformats.org/officeDocument/2006/relationships" xmlns:m="http://schemas.openxmlformats.org/officeDocument/2006/math" xmlns:v="urn:schemas-microsoft-com:vml" xmlns:wp14="http://schemas.microsoft.com/office/word/2010/wordprocessingDrawing" xmlns:wp="http://schemas.openxmlformats.org/drawingml/2006/wordprocessingDrawing" xmlns:w10="urn:schemas-microsoft-com:office:word" xmlns:w="http://schemas.openxmlformats.org/wordprocessingml/2006/main" xmlns:w14="http://schemas.microsoft.com/office/word/2010/wordml" xmlns:w15="http://schemas.microsoft.com/office/word/2012/wordml" xmlns:w16cex="http://schemas.microsoft.com/office/word/2018/wordml/cex" xmlns:w16cid="http://schemas.microsoft.com/office/word/2016/wordml/cid" xmlns:w16="http://schemas.microsoft.com/office/word/2018/wordml" xmlns:w16se="http://schemas.microsoft.com/office/word/2015/wordml/symex" xmlns:wpg="http://schemas.microsoft.com/office/word/2010/wordprocessingGroup" xmlns:wpi="http://schemas.microsoft.com/office/word/2010/wordprocessingInk" xmlns:wne="http://schemas.microsoft.com/office/word/2006/wordml" xmlns:wps="http://schemas.microsoft.com/office/word/2010/wordprocessingShape" mc:Ignorable="w14 w15 w16se w16cid w16 w16cex wp14">
+<w:endnotes xmlns:wpc="http://schemas.microsoft.com/office/word/2010/wordprocessingCanvas" xmlns:cx="http://schemas.microsoft.com/office/drawing/2014/chartex" xmlns:cx1="http://schemas.microsoft.com/office/drawing/2015/9/8/chartex" xmlns:cx2="http://schemas.microsoft.com/office/drawing/2015/10/21/chartex" xmlns:cx3="http://schemas.microsoft.com/office/drawing/2016/5/9/chartex" xmlns:cx4="http://schemas.microsoft.com/office/drawing/2016/5/10/chartex" xmlns:cx5="http://schemas.microsoft.com/office/drawing/2016/5/11/chartex" xmlns:cx6="http://schemas.microsoft.com/office/drawing/2016/5/12/chartex" xmlns:cx7="http://schemas.microsoft.com/office/drawing/2016/5/13/chartex" xmlns:cx8="http://schemas.microsoft.com/office/drawing/2016/5/14/chartex" xmlns:mc="http://schemas.openxmlformats.org/markup-compatibility/2006" xmlns:aink="http://schemas.microsoft.com/office/drawing/2016/ink" xmlns:am3d="http://schemas.microsoft.com/office/drawing/2017/model3d" xmlns:o="urn:schemas-microsoft-com:office:office" xmlns:r="http://schemas.openxmlformats.org/officeDocument/2006/relationships" xmlns:m="http://schemas.openxmlformats.org/officeDocument/2006/math" xmlns:v="urn:schemas-microsoft-com:vml" xmlns:wp14="http://schemas.microsoft.com/office/word/2010/wordprocessingDrawing" xmlns:wp="http://schemas.openxmlformats.org/drawingml/2006/wordprocessingDrawing" xmlns:w10="urn:schemas-microsoft-com:office:word" xmlns:w="http://schemas.openxmlformats.org/wordprocessingml/2006/main" xmlns:w14="http://schemas.microsoft.com/office/word/2010/wordml" xmlns:w15="http://schemas.microsoft.com/office/word/2012/wordml" xmlns:w16cex="http://schemas.microsoft.com/office/word/2018/wordml/cex" xmlns:w16cid="http://schemas.microsoft.com/office/word/2016/wordml/cid" xmlns:w16="http://schemas.microsoft.com/office/word/2018/wordml" xmlns:w16sdtdh="http://schemas.microsoft.com/office/word/2020/wordml/sdtdatahash" xmlns:w16se="http://schemas.microsoft.com/office/word/2015/wordml/symex" xmlns:wpg="http://schemas.microsoft.com/office/word/2010/wordprocessingGroup" xmlns:wpi="http://schemas.microsoft.com/office/word/2010/wordprocessingInk" xmlns:wne="http://schemas.microsoft.com/office/word/2006/wordml" xmlns:wps="http://schemas.microsoft.com/office/word/2010/wordprocessingShape" mc:Ignorable="w14 w15 w16se w16cid w16 w16cex w16sdtdh wp14">
   <w:endnote w:type="separator" w:id="-1">
     <w:p>
       <w:pPr>
@@ -1556,7 +3316,7 @@
 </file>
 
 <file path=word/footnotes.xml><?xml version="1.0" encoding="utf-8"?>
-<w:footnotes xmlns:wpc="http://schemas.microsoft.com/office/word/2010/wordprocessingCanvas" xmlns:cx="http://schemas.microsoft.com/office/drawing/2014/chartex" xmlns:cx1="http://schemas.microsoft.com/office/drawing/2015/9/8/chartex" xmlns:cx2="http://schemas.microsoft.com/office/drawing/2015/10/21/chartex" xmlns:cx3="http://schemas.microsoft.com/office/drawing/2016/5/9/chartex" xmlns:cx4="http://schemas.microsoft.com/office/drawing/2016/5/10/chartex" xmlns:cx5="http://schemas.microsoft.com/office/drawing/2016/5/11/chartex" xmlns:cx6="http://schemas.microsoft.com/office/drawing/2016/5/12/chartex" xmlns:cx7="http://schemas.microsoft.com/office/drawing/2016/5/13/chartex" xmlns:cx8="http://schemas.microsoft.com/office/drawing/2016/5/14/chartex" xmlns:mc="http://schemas.openxmlformats.org/markup-compatibility/2006" xmlns:aink="http://schemas.microsoft.com/office/drawing/2016/ink" xmlns:am3d="http://schemas.microsoft.com/office/drawing/2017/model3d" xmlns:o="urn:schemas-microsoft-com:office:office" xmlns:r="http://schemas.openxmlformats.org/officeDocument/2006/relationships" xmlns:m="http://schemas.openxmlformats.org/officeDocument/2006/math" xmlns:v="urn:schemas-microsoft-com:vml" xmlns:wp14="http://schemas.microsoft.com/office/word/2010/wordprocessingDrawing" xmlns:wp="http://schemas.openxmlformats.org/drawingml/2006/wordprocessingDrawing" xmlns:w10="urn:schemas-microsoft-com:office:word" xmlns:w="http://schemas.openxmlformats.org/wordprocessingml/2006/main" xmlns:w14="http://schemas.microsoft.com/office/word/2010/wordml" xmlns:w15="http://schemas.microsoft.com/office/word/2012/wordml" xmlns:w16cex="http://schemas.microsoft.com/office/word/2018/wordml/cex" xmlns:w16cid="http://schemas.microsoft.com/office/word/2016/wordml/cid" xmlns:w16="http://schemas.microsoft.com/office/word/2018/wordml" xmlns:w16se="http://schemas.microsoft.com/office/word/2015/wordml/symex" xmlns:wpg="http://schemas.microsoft.com/office/word/2010/wordprocessingGroup" xmlns:wpi="http://schemas.microsoft.com/office/word/2010/wordprocessingInk" xmlns:wne="http://schemas.microsoft.com/office/word/2006/wordml" xmlns:wps="http://schemas.microsoft.com/office/word/2010/wordprocessingShape" mc:Ignorable="w14 w15 w16se w16cid w16 w16cex wp14">
+<w:footnotes xmlns:wpc="http://schemas.microsoft.com/office/word/2010/wordprocessingCanvas" xmlns:cx="http://schemas.microsoft.com/office/drawing/2014/chartex" xmlns:cx1="http://schemas.microsoft.com/office/drawing/2015/9/8/chartex" xmlns:cx2="http://schemas.microsoft.com/office/drawing/2015/10/21/chartex" xmlns:cx3="http://schemas.microsoft.com/office/drawing/2016/5/9/chartex" xmlns:cx4="http://schemas.microsoft.com/office/drawing/2016/5/10/chartex" xmlns:cx5="http://schemas.microsoft.com/office/drawing/2016/5/11/chartex" xmlns:cx6="http://schemas.microsoft.com/office/drawing/2016/5/12/chartex" xmlns:cx7="http://schemas.microsoft.com/office/drawing/2016/5/13/chartex" xmlns:cx8="http://schemas.microsoft.com/office/drawing/2016/5/14/chartex" xmlns:mc="http://schemas.openxmlformats.org/markup-compatibility/2006" xmlns:aink="http://schemas.microsoft.com/office/drawing/2016/ink" xmlns:am3d="http://schemas.microsoft.com/office/drawing/2017/model3d" xmlns:o="urn:schemas-microsoft-com:office:office" xmlns:r="http://schemas.openxmlformats.org/officeDocument/2006/relationships" xmlns:m="http://schemas.openxmlformats.org/officeDocument/2006/math" xmlns:v="urn:schemas-microsoft-com:vml" xmlns:wp14="http://schemas.microsoft.com/office/word/2010/wordprocessingDrawing" xmlns:wp="http://schemas.openxmlformats.org/drawingml/2006/wordprocessingDrawing" xmlns:w10="urn:schemas-microsoft-com:office:word" xmlns:w="http://schemas.openxmlformats.org/wordprocessingml/2006/main" xmlns:w14="http://schemas.microsoft.com/office/word/2010/wordml" xmlns:w15="http://schemas.microsoft.com/office/word/2012/wordml" xmlns:w16cex="http://schemas.microsoft.com/office/word/2018/wordml/cex" xmlns:w16cid="http://schemas.microsoft.com/office/word/2016/wordml/cid" xmlns:w16="http://schemas.microsoft.com/office/word/2018/wordml" xmlns:w16sdtdh="http://schemas.microsoft.com/office/word/2020/wordml/sdtdatahash" xmlns:w16se="http://schemas.microsoft.com/office/word/2015/wordml/symex" xmlns:wpg="http://schemas.microsoft.com/office/word/2010/wordprocessingGroup" xmlns:wpi="http://schemas.microsoft.com/office/word/2010/wordprocessingInk" xmlns:wne="http://schemas.microsoft.com/office/word/2006/wordml" xmlns:wps="http://schemas.microsoft.com/office/word/2010/wordprocessingShape" mc:Ignorable="w14 w15 w16se w16cid w16 w16cex w16sdtdh wp14">
   <w:footnote w:type="separator" w:id="-1">
     <w:p>
       <w:pPr>
@@ -1581,11 +3341,186 @@
 </file>
 
 <file path=word/numbering.xml><?xml version="1.0" encoding="utf-8"?>
-<w:numbering xmlns:wpc="http://schemas.microsoft.com/office/word/2010/wordprocessingCanvas" xmlns:cx="http://schemas.microsoft.com/office/drawing/2014/chartex" xmlns:cx1="http://schemas.microsoft.com/office/drawing/2015/9/8/chartex" xmlns:cx2="http://schemas.microsoft.com/office/drawing/2015/10/21/chartex" xmlns:cx3="http://schemas.microsoft.com/office/drawing/2016/5/9/chartex" xmlns:cx4="http://schemas.microsoft.com/office/drawing/2016/5/10/chartex" xmlns:cx5="http://schemas.microsoft.com/office/drawing/2016/5/11/chartex" xmlns:cx6="http://schemas.microsoft.com/office/drawing/2016/5/12/chartex" xmlns:cx7="http://schemas.microsoft.com/office/drawing/2016/5/13/chartex" xmlns:cx8="http://schemas.microsoft.com/office/drawing/2016/5/14/chartex" xmlns:mc="http://schemas.openxmlformats.org/markup-compatibility/2006" xmlns:aink="http://schemas.microsoft.com/office/drawing/2016/ink" xmlns:am3d="http://schemas.microsoft.com/office/drawing/2017/model3d" xmlns:o="urn:schemas-microsoft-com:office:office" xmlns:r="http://schemas.openxmlformats.org/officeDocument/2006/relationships" xmlns:m="http://schemas.openxmlformats.org/officeDocument/2006/math" xmlns:v="urn:schemas-microsoft-com:vml" xmlns:wp14="http://schemas.microsoft.com/office/word/2010/wordprocessingDrawing" xmlns:wp="http://schemas.openxmlformats.org/drawingml/2006/wordprocessingDrawing" xmlns:w10="urn:schemas-microsoft-com:office:word" xmlns:w="http://schemas.openxmlformats.org/wordprocessingml/2006/main" xmlns:w14="http://schemas.microsoft.com/office/word/2010/wordml" xmlns:w15="http://schemas.microsoft.com/office/word/2012/wordml" xmlns:w16cex="http://schemas.microsoft.com/office/word/2018/wordml/cex" xmlns:w16cid="http://schemas.microsoft.com/office/word/2016/wordml/cid" xmlns:w16="http://schemas.microsoft.com/office/word/2018/wordml" xmlns:w16se="http://schemas.microsoft.com/office/word/2015/wordml/symex" xmlns:wpg="http://schemas.microsoft.com/office/word/2010/wordprocessingGroup" xmlns:wpi="http://schemas.microsoft.com/office/word/2010/wordprocessingInk" xmlns:wne="http://schemas.microsoft.com/office/word/2006/wordml" xmlns:wps="http://schemas.microsoft.com/office/word/2010/wordprocessingShape" mc:Ignorable="w14 w15 w16se w16cid w16 w16cex wp14">
+<w:numbering xmlns:wpc="http://schemas.microsoft.com/office/word/2010/wordprocessingCanvas" xmlns:cx="http://schemas.microsoft.com/office/drawing/2014/chartex" xmlns:cx1="http://schemas.microsoft.com/office/drawing/2015/9/8/chartex" xmlns:cx2="http://schemas.microsoft.com/office/drawing/2015/10/21/chartex" xmlns:cx3="http://schemas.microsoft.com/office/drawing/2016/5/9/chartex" xmlns:cx4="http://schemas.microsoft.com/office/drawing/2016/5/10/chartex" xmlns:cx5="http://schemas.microsoft.com/office/drawing/2016/5/11/chartex" xmlns:cx6="http://schemas.microsoft.com/office/drawing/2016/5/12/chartex" xmlns:cx7="http://schemas.microsoft.com/office/drawing/2016/5/13/chartex" xmlns:cx8="http://schemas.microsoft.com/office/drawing/2016/5/14/chartex" xmlns:mc="http://schemas.openxmlformats.org/markup-compatibility/2006" xmlns:aink="http://schemas.microsoft.com/office/drawing/2016/ink" xmlns:am3d="http://schemas.microsoft.com/office/drawing/2017/model3d" xmlns:o="urn:schemas-microsoft-com:office:office" xmlns:r="http://schemas.openxmlformats.org/officeDocument/2006/relationships" xmlns:m="http://schemas.openxmlformats.org/officeDocument/2006/math" xmlns:v="urn:schemas-microsoft-com:vml" xmlns:wp14="http://schemas.microsoft.com/office/word/2010/wordprocessingDrawing" xmlns:wp="http://schemas.openxmlformats.org/drawingml/2006/wordprocessingDrawing" xmlns:w10="urn:schemas-microsoft-com:office:word" xmlns:w="http://schemas.openxmlformats.org/wordprocessingml/2006/main" xmlns:w14="http://schemas.microsoft.com/office/word/2010/wordml" xmlns:w15="http://schemas.microsoft.com/office/word/2012/wordml" xmlns:w16cex="http://schemas.microsoft.com/office/word/2018/wordml/cex" xmlns:w16cid="http://schemas.microsoft.com/office/word/2016/wordml/cid" xmlns:w16="http://schemas.microsoft.com/office/word/2018/wordml" xmlns:w16sdtdh="http://schemas.microsoft.com/office/word/2020/wordml/sdtdatahash" xmlns:w16se="http://schemas.microsoft.com/office/word/2015/wordml/symex" xmlns:wpg="http://schemas.microsoft.com/office/word/2010/wordprocessingGroup" xmlns:wpi="http://schemas.microsoft.com/office/word/2010/wordprocessingInk" xmlns:wne="http://schemas.microsoft.com/office/word/2006/wordml" xmlns:wps="http://schemas.microsoft.com/office/word/2010/wordprocessingShape" mc:Ignorable="w14 w15 w16se w16cid w16 w16cex w16sdtdh wp14">
   <w:abstractNum w:abstractNumId="0" w15:restartNumberingAfterBreak="0">
+    <w:nsid w:val="2BFC1021"/>
+    <w:multiLevelType w:val="hybridMultilevel"/>
+    <w:tmpl w:val="E28CC438"/>
+    <w:lvl w:ilvl="0" w:tplc="2000001B">
+      <w:start w:val="1"/>
+      <w:numFmt w:val="lowerRoman"/>
+      <w:lvlText w:val="%1."/>
+      <w:lvlJc w:val="right"/>
+      <w:pPr>
+        <w:ind w:left="2160" w:hanging="180"/>
+      </w:pPr>
+    </w:lvl>
+    <w:lvl w:ilvl="1" w:tplc="04090019" w:tentative="1">
+      <w:start w:val="1"/>
+      <w:numFmt w:val="lowerLetter"/>
+      <w:lvlText w:val="%2."/>
+      <w:lvlJc w:val="left"/>
+      <w:pPr>
+        <w:ind w:left="1440" w:hanging="360"/>
+      </w:pPr>
+    </w:lvl>
+    <w:lvl w:ilvl="2" w:tplc="0409001B" w:tentative="1">
+      <w:start w:val="1"/>
+      <w:numFmt w:val="lowerRoman"/>
+      <w:lvlText w:val="%3."/>
+      <w:lvlJc w:val="right"/>
+      <w:pPr>
+        <w:ind w:left="2160" w:hanging="180"/>
+      </w:pPr>
+    </w:lvl>
+    <w:lvl w:ilvl="3" w:tplc="0409000F" w:tentative="1">
+      <w:start w:val="1"/>
+      <w:numFmt w:val="decimal"/>
+      <w:lvlText w:val="%4."/>
+      <w:lvlJc w:val="left"/>
+      <w:pPr>
+        <w:ind w:left="2880" w:hanging="360"/>
+      </w:pPr>
+    </w:lvl>
+    <w:lvl w:ilvl="4" w:tplc="04090019" w:tentative="1">
+      <w:start w:val="1"/>
+      <w:numFmt w:val="lowerLetter"/>
+      <w:lvlText w:val="%5."/>
+      <w:lvlJc w:val="left"/>
+      <w:pPr>
+        <w:ind w:left="3600" w:hanging="360"/>
+      </w:pPr>
+    </w:lvl>
+    <w:lvl w:ilvl="5" w:tplc="0409001B" w:tentative="1">
+      <w:start w:val="1"/>
+      <w:numFmt w:val="lowerRoman"/>
+      <w:lvlText w:val="%6."/>
+      <w:lvlJc w:val="right"/>
+      <w:pPr>
+        <w:ind w:left="4320" w:hanging="180"/>
+      </w:pPr>
+    </w:lvl>
+    <w:lvl w:ilvl="6" w:tplc="0409000F" w:tentative="1">
+      <w:start w:val="1"/>
+      <w:numFmt w:val="decimal"/>
+      <w:lvlText w:val="%7."/>
+      <w:lvlJc w:val="left"/>
+      <w:pPr>
+        <w:ind w:left="5040" w:hanging="360"/>
+      </w:pPr>
+    </w:lvl>
+    <w:lvl w:ilvl="7" w:tplc="04090019" w:tentative="1">
+      <w:start w:val="1"/>
+      <w:numFmt w:val="lowerLetter"/>
+      <w:lvlText w:val="%8."/>
+      <w:lvlJc w:val="left"/>
+      <w:pPr>
+        <w:ind w:left="5760" w:hanging="360"/>
+      </w:pPr>
+    </w:lvl>
+    <w:lvl w:ilvl="8" w:tplc="0409001B" w:tentative="1">
+      <w:start w:val="1"/>
+      <w:numFmt w:val="lowerRoman"/>
+      <w:lvlText w:val="%9."/>
+      <w:lvlJc w:val="right"/>
+      <w:pPr>
+        <w:ind w:left="6480" w:hanging="180"/>
+      </w:pPr>
+    </w:lvl>
+  </w:abstractNum>
+  <w:abstractNum w:abstractNumId="1" w15:restartNumberingAfterBreak="0">
+    <w:nsid w:val="3B22568B"/>
+    <w:multiLevelType w:val="hybridMultilevel"/>
+    <w:tmpl w:val="24308C04"/>
+    <w:lvl w:ilvl="0" w:tplc="E8AA4714">
+      <w:start w:val="1"/>
+      <w:numFmt w:val="upperLetter"/>
+      <w:lvlText w:val="%1-"/>
+      <w:lvlJc w:val="left"/>
+      <w:pPr>
+        <w:ind w:left="1080" w:hanging="360"/>
+      </w:pPr>
+      <w:rPr>
+        <w:rFonts w:hint="default"/>
+      </w:rPr>
+    </w:lvl>
+    <w:lvl w:ilvl="1" w:tplc="04090019" w:tentative="1">
+      <w:start w:val="1"/>
+      <w:numFmt w:val="lowerLetter"/>
+      <w:lvlText w:val="%2."/>
+      <w:lvlJc w:val="left"/>
+      <w:pPr>
+        <w:ind w:left="1800" w:hanging="360"/>
+      </w:pPr>
+    </w:lvl>
+    <w:lvl w:ilvl="2" w:tplc="0409001B" w:tentative="1">
+      <w:start w:val="1"/>
+      <w:numFmt w:val="lowerRoman"/>
+      <w:lvlText w:val="%3."/>
+      <w:lvlJc w:val="right"/>
+      <w:pPr>
+        <w:ind w:left="2520" w:hanging="180"/>
+      </w:pPr>
+    </w:lvl>
+    <w:lvl w:ilvl="3" w:tplc="0409000F" w:tentative="1">
+      <w:start w:val="1"/>
+      <w:numFmt w:val="decimal"/>
+      <w:lvlText w:val="%4."/>
+      <w:lvlJc w:val="left"/>
+      <w:pPr>
+        <w:ind w:left="3240" w:hanging="360"/>
+      </w:pPr>
+    </w:lvl>
+    <w:lvl w:ilvl="4" w:tplc="04090019" w:tentative="1">
+      <w:start w:val="1"/>
+      <w:numFmt w:val="lowerLetter"/>
+      <w:lvlText w:val="%5."/>
+      <w:lvlJc w:val="left"/>
+      <w:pPr>
+        <w:ind w:left="3960" w:hanging="360"/>
+      </w:pPr>
+    </w:lvl>
+    <w:lvl w:ilvl="5" w:tplc="0409001B" w:tentative="1">
+      <w:start w:val="1"/>
+      <w:numFmt w:val="lowerRoman"/>
+      <w:lvlText w:val="%6."/>
+      <w:lvlJc w:val="right"/>
+      <w:pPr>
+        <w:ind w:left="4680" w:hanging="180"/>
+      </w:pPr>
+    </w:lvl>
+    <w:lvl w:ilvl="6" w:tplc="0409000F" w:tentative="1">
+      <w:start w:val="1"/>
+      <w:numFmt w:val="decimal"/>
+      <w:lvlText w:val="%7."/>
+      <w:lvlJc w:val="left"/>
+      <w:pPr>
+        <w:ind w:left="5400" w:hanging="360"/>
+      </w:pPr>
+    </w:lvl>
+    <w:lvl w:ilvl="7" w:tplc="04090019" w:tentative="1">
+      <w:start w:val="1"/>
+      <w:numFmt w:val="lowerLetter"/>
+      <w:lvlText w:val="%8."/>
+      <w:lvlJc w:val="left"/>
+      <w:pPr>
+        <w:ind w:left="6120" w:hanging="360"/>
+      </w:pPr>
+    </w:lvl>
+    <w:lvl w:ilvl="8" w:tplc="0409001B" w:tentative="1">
+      <w:start w:val="1"/>
+      <w:numFmt w:val="lowerRoman"/>
+      <w:lvlText w:val="%9."/>
+      <w:lvlJc w:val="right"/>
+      <w:pPr>
+        <w:ind w:left="6840" w:hanging="180"/>
+      </w:pPr>
+    </w:lvl>
+  </w:abstractNum>
+  <w:abstractNum w:abstractNumId="2" w15:restartNumberingAfterBreak="0">
     <w:nsid w:val="4FFA6329"/>
     <w:multiLevelType w:val="hybridMultilevel"/>
-    <w:tmpl w:val="E0909C14"/>
+    <w:tmpl w:val="C82E1154"/>
     <w:lvl w:ilvl="0" w:tplc="2000000F">
       <w:start w:val="1"/>
       <w:numFmt w:val="decimal"/>
@@ -1668,7 +3603,93 @@
       </w:pPr>
     </w:lvl>
   </w:abstractNum>
-  <w:abstractNum w:abstractNumId="1" w15:restartNumberingAfterBreak="0">
+  <w:abstractNum w:abstractNumId="3" w15:restartNumberingAfterBreak="0">
+    <w:nsid w:val="594149C6"/>
+    <w:multiLevelType w:val="hybridMultilevel"/>
+    <w:tmpl w:val="EFA8A96A"/>
+    <w:lvl w:ilvl="0" w:tplc="2000001B">
+      <w:start w:val="1"/>
+      <w:numFmt w:val="lowerRoman"/>
+      <w:lvlText w:val="%1."/>
+      <w:lvlJc w:val="right"/>
+      <w:pPr>
+        <w:ind w:left="2160" w:hanging="180"/>
+      </w:pPr>
+    </w:lvl>
+    <w:lvl w:ilvl="1" w:tplc="04090019" w:tentative="1">
+      <w:start w:val="1"/>
+      <w:numFmt w:val="lowerLetter"/>
+      <w:lvlText w:val="%2."/>
+      <w:lvlJc w:val="left"/>
+      <w:pPr>
+        <w:ind w:left="1440" w:hanging="360"/>
+      </w:pPr>
+    </w:lvl>
+    <w:lvl w:ilvl="2" w:tplc="0409001B" w:tentative="1">
+      <w:start w:val="1"/>
+      <w:numFmt w:val="lowerRoman"/>
+      <w:lvlText w:val="%3."/>
+      <w:lvlJc w:val="right"/>
+      <w:pPr>
+        <w:ind w:left="2160" w:hanging="180"/>
+      </w:pPr>
+    </w:lvl>
+    <w:lvl w:ilvl="3" w:tplc="0409000F" w:tentative="1">
+      <w:start w:val="1"/>
+      <w:numFmt w:val="decimal"/>
+      <w:lvlText w:val="%4."/>
+      <w:lvlJc w:val="left"/>
+      <w:pPr>
+        <w:ind w:left="2880" w:hanging="360"/>
+      </w:pPr>
+    </w:lvl>
+    <w:lvl w:ilvl="4" w:tplc="04090019" w:tentative="1">
+      <w:start w:val="1"/>
+      <w:numFmt w:val="lowerLetter"/>
+      <w:lvlText w:val="%5."/>
+      <w:lvlJc w:val="left"/>
+      <w:pPr>
+        <w:ind w:left="3600" w:hanging="360"/>
+      </w:pPr>
+    </w:lvl>
+    <w:lvl w:ilvl="5" w:tplc="0409001B" w:tentative="1">
+      <w:start w:val="1"/>
+      <w:numFmt w:val="lowerRoman"/>
+      <w:lvlText w:val="%6."/>
+      <w:lvlJc w:val="right"/>
+      <w:pPr>
+        <w:ind w:left="4320" w:hanging="180"/>
+      </w:pPr>
+    </w:lvl>
+    <w:lvl w:ilvl="6" w:tplc="0409000F" w:tentative="1">
+      <w:start w:val="1"/>
+      <w:numFmt w:val="decimal"/>
+      <w:lvlText w:val="%7."/>
+      <w:lvlJc w:val="left"/>
+      <w:pPr>
+        <w:ind w:left="5040" w:hanging="360"/>
+      </w:pPr>
+    </w:lvl>
+    <w:lvl w:ilvl="7" w:tplc="04090019" w:tentative="1">
+      <w:start w:val="1"/>
+      <w:numFmt w:val="lowerLetter"/>
+      <w:lvlText w:val="%8."/>
+      <w:lvlJc w:val="left"/>
+      <w:pPr>
+        <w:ind w:left="5760" w:hanging="360"/>
+      </w:pPr>
+    </w:lvl>
+    <w:lvl w:ilvl="8" w:tplc="0409001B" w:tentative="1">
+      <w:start w:val="1"/>
+      <w:numFmt w:val="lowerRoman"/>
+      <w:lvlText w:val="%9."/>
+      <w:lvlJc w:val="right"/>
+      <w:pPr>
+        <w:ind w:left="6480" w:hanging="180"/>
+      </w:pPr>
+    </w:lvl>
+  </w:abstractNum>
+  <w:abstractNum w:abstractNumId="4" w15:restartNumberingAfterBreak="0">
     <w:nsid w:val="5AA410E2"/>
     <w:multiLevelType w:val="hybridMultilevel"/>
     <w:tmpl w:val="D9BEF056"/>
@@ -1754,7 +3775,7 @@
       </w:pPr>
     </w:lvl>
   </w:abstractNum>
-  <w:abstractNum w:abstractNumId="2" w15:restartNumberingAfterBreak="0">
+  <w:abstractNum w:abstractNumId="5" w15:restartNumberingAfterBreak="0">
     <w:nsid w:val="70DA3148"/>
     <w:multiLevelType w:val="hybridMultilevel"/>
     <w:tmpl w:val="B18E4A14"/>
@@ -1841,26 +3862,35 @@
     </w:lvl>
   </w:abstractNum>
   <w:num w:numId="1">
+    <w:abstractNumId w:val="2"/>
+  </w:num>
+  <w:num w:numId="2">
+    <w:abstractNumId w:val="5"/>
+  </w:num>
+  <w:num w:numId="3">
+    <w:abstractNumId w:val="4"/>
+  </w:num>
+  <w:num w:numId="4">
+    <w:abstractNumId w:val="1"/>
+  </w:num>
+  <w:num w:numId="5">
     <w:abstractNumId w:val="0"/>
   </w:num>
-  <w:num w:numId="2">
-    <w:abstractNumId w:val="2"/>
-  </w:num>
-  <w:num w:numId="3">
-    <w:abstractNumId w:val="1"/>
+  <w:num w:numId="6">
+    <w:abstractNumId w:val="3"/>
   </w:num>
 </w:numbering>
 </file>
 
 <file path=word/styles.xml><?xml version="1.0" encoding="utf-8"?>
-<w:styles xmlns:mc="http://schemas.openxmlformats.org/markup-compatibility/2006" xmlns:r="http://schemas.openxmlformats.org/officeDocument/2006/relationships" xmlns:w="http://schemas.openxmlformats.org/wordprocessingml/2006/main" xmlns:w14="http://schemas.microsoft.com/office/word/2010/wordml" xmlns:w15="http://schemas.microsoft.com/office/word/2012/wordml" xmlns:w16cex="http://schemas.microsoft.com/office/word/2018/wordml/cex" xmlns:w16cid="http://schemas.microsoft.com/office/word/2016/wordml/cid" xmlns:w16="http://schemas.microsoft.com/office/word/2018/wordml" xmlns:w16se="http://schemas.microsoft.com/office/word/2015/wordml/symex" mc:Ignorable="w14 w15 w16se w16cid w16 w16cex">
+<w:styles xmlns:mc="http://schemas.openxmlformats.org/markup-compatibility/2006" xmlns:r="http://schemas.openxmlformats.org/officeDocument/2006/relationships" xmlns:w="http://schemas.openxmlformats.org/wordprocessingml/2006/main" xmlns:w14="http://schemas.microsoft.com/office/word/2010/wordml" xmlns:w15="http://schemas.microsoft.com/office/word/2012/wordml" xmlns:w16cex="http://schemas.microsoft.com/office/word/2018/wordml/cex" xmlns:w16cid="http://schemas.microsoft.com/office/word/2016/wordml/cid" xmlns:w16="http://schemas.microsoft.com/office/word/2018/wordml" xmlns:w16sdtdh="http://schemas.microsoft.com/office/word/2020/wordml/sdtdatahash" xmlns:w16se="http://schemas.microsoft.com/office/word/2015/wordml/symex" mc:Ignorable="w14 w15 w16se w16cid w16 w16cex w16sdtdh">
   <w:docDefaults>
     <w:rPrDefault>
       <w:rPr>
-        <w:rFonts w:asciiTheme="minorHAnsi" w:eastAsiaTheme="minorHAnsi" w:hAnsiTheme="minorHAnsi" w:cstheme="minorBidi"/>
+        <w:rFonts w:asciiTheme="minorHAnsi" w:eastAsia="MS Mincho" w:hAnsiTheme="minorHAnsi" w:cstheme="minorBidi"/>
         <w:sz w:val="22"/>
         <w:szCs w:val="22"/>
-        <w:lang w:eastAsia="en-US" w:bidi="he-IL"/>
+        <w:lang w:val="en-US" w:eastAsia="en-US" w:bidi="he-IL"/>
       </w:rPr>
     </w:rPrDefault>
     <w:pPrDefault>

</xml_diff>